<commit_message>
fix: solucion bug al no encontrar código alimento importado
</commit_message>
<xml_diff>
--- a/docs/MEMORIA PROYECTO KCALCONTROL.docx
+++ b/docs/MEMORIA PROYECTO KCALCONTROL.docx
@@ -3816,7 +3816,7 @@
                 <w:noProof/>
                 <w:webHidden/>
               </w:rPr>
-              <w:t>19</w:t>
+              <w:t>20</w:t>
             </w:r>
             <w:r>
               <w:rPr>
@@ -3888,7 +3888,7 @@
                 <w:noProof/>
                 <w:webHidden/>
               </w:rPr>
-              <w:t>19</w:t>
+              <w:t>21</w:t>
             </w:r>
             <w:r>
               <w:rPr>
@@ -3960,7 +3960,7 @@
                 <w:noProof/>
                 <w:webHidden/>
               </w:rPr>
-              <w:t>19</w:t>
+              <w:t>21</w:t>
             </w:r>
             <w:r>
               <w:rPr>
@@ -4032,7 +4032,7 @@
                 <w:noProof/>
                 <w:webHidden/>
               </w:rPr>
-              <w:t>20</w:t>
+              <w:t>22</w:t>
             </w:r>
             <w:r>
               <w:rPr>
@@ -4104,7 +4104,7 @@
                 <w:noProof/>
                 <w:webHidden/>
               </w:rPr>
-              <w:t>21</w:t>
+              <w:t>23</w:t>
             </w:r>
             <w:r>
               <w:rPr>
@@ -4176,7 +4176,7 @@
                 <w:noProof/>
                 <w:webHidden/>
               </w:rPr>
-              <w:t>22</w:t>
+              <w:t>24</w:t>
             </w:r>
             <w:r>
               <w:rPr>
@@ -4248,7 +4248,7 @@
                 <w:noProof/>
                 <w:webHidden/>
               </w:rPr>
-              <w:t>24</w:t>
+              <w:t>26</w:t>
             </w:r>
             <w:r>
               <w:rPr>
@@ -8198,14 +8198,18 @@
         </w:pBdr>
         <w:shd w:val="clear" w:color="auto" w:fill="E8E8E8" w:themeFill="background2"/>
         <w:rPr>
-          <w:lang w:val="en-US"/>
+          <w:rFonts w:ascii="Courier New" w:hAnsi="Courier New" w:cs="Courier New"/>
+          <w:sz w:val="20"/>
+          <w:szCs w:val="20"/>
         </w:rPr>
       </w:pPr>
       <w:proofErr w:type="spellStart"/>
       <w:proofErr w:type="gramStart"/>
       <w:r>
         <w:rPr>
-          <w:lang w:val="en-US"/>
+          <w:rFonts w:ascii="Courier New" w:hAnsi="Courier New" w:cs="Courier New"/>
+          <w:sz w:val="20"/>
+          <w:szCs w:val="20"/>
         </w:rPr>
         <w:t>firebase.auth</w:t>
       </w:r>
@@ -8213,21 +8217,27 @@
       <w:proofErr w:type="gramEnd"/>
       <w:r>
         <w:rPr>
-          <w:lang w:val="en-US"/>
+          <w:rFonts w:ascii="Courier New" w:hAnsi="Courier New" w:cs="Courier New"/>
+          <w:sz w:val="20"/>
+          <w:szCs w:val="20"/>
         </w:rPr>
         <w:t>(</w:t>
       </w:r>
       <w:proofErr w:type="gramStart"/>
       <w:r>
         <w:rPr>
-          <w:lang w:val="en-US"/>
+          <w:rFonts w:ascii="Courier New" w:hAnsi="Courier New" w:cs="Courier New"/>
+          <w:sz w:val="20"/>
+          <w:szCs w:val="20"/>
         </w:rPr>
         <w:t>).</w:t>
       </w:r>
       <w:proofErr w:type="spellStart"/>
       <w:r>
         <w:rPr>
-          <w:lang w:val="en-US"/>
+          <w:rFonts w:ascii="Courier New" w:hAnsi="Courier New" w:cs="Courier New"/>
+          <w:sz w:val="20"/>
+          <w:szCs w:val="20"/>
         </w:rPr>
         <w:t>createUserWithEmailAndPassword</w:t>
       </w:r>
@@ -8235,9 +8245,31 @@
       <w:proofErr w:type="gramEnd"/>
       <w:r>
         <w:rPr>
-          <w:lang w:val="en-US"/>
-        </w:rPr>
-        <w:t>(email, password)</w:t>
+          <w:rFonts w:ascii="Courier New" w:hAnsi="Courier New" w:cs="Courier New"/>
+          <w:sz w:val="20"/>
+          <w:szCs w:val="20"/>
+        </w:rPr>
+        <w:t xml:space="preserve">(email, </w:t>
+      </w:r>
+      <w:proofErr w:type="spellStart"/>
+      <w:proofErr w:type="gramStart"/>
+      <w:r>
+        <w:rPr>
+          <w:rFonts w:ascii="Courier New" w:hAnsi="Courier New" w:cs="Courier New"/>
+          <w:sz w:val="20"/>
+          <w:szCs w:val="20"/>
+        </w:rPr>
+        <w:t>password</w:t>
+      </w:r>
+      <w:proofErr w:type="spellEnd"/>
+      <w:proofErr w:type="gramEnd"/>
+      <w:r>
+        <w:rPr>
+          <w:rFonts w:ascii="Courier New" w:hAnsi="Courier New" w:cs="Courier New"/>
+          <w:sz w:val="20"/>
+          <w:szCs w:val="20"/>
+        </w:rPr>
+        <w:t>)</w:t>
       </w:r>
     </w:p>
     <w:p>
@@ -8294,6 +8326,9 @@
         </w:pBdr>
         <w:shd w:val="clear" w:color="auto" w:fill="E8E8E8" w:themeFill="background2"/>
         <w:rPr>
+          <w:rFonts w:ascii="Courier New" w:hAnsi="Courier New" w:cs="Courier New"/>
+          <w:sz w:val="20"/>
+          <w:szCs w:val="20"/>
           <w:lang w:val="en-US"/>
         </w:rPr>
       </w:pPr>
@@ -8301,6 +8336,9 @@
       <w:proofErr w:type="gramStart"/>
       <w:r>
         <w:rPr>
+          <w:rFonts w:ascii="Courier New" w:hAnsi="Courier New" w:cs="Courier New"/>
+          <w:sz w:val="20"/>
+          <w:szCs w:val="20"/>
           <w:lang w:val="en-US"/>
         </w:rPr>
         <w:t>firebase.auth</w:t>
@@ -8309,6 +8347,9 @@
       <w:proofErr w:type="gramEnd"/>
       <w:r>
         <w:rPr>
+          <w:rFonts w:ascii="Courier New" w:hAnsi="Courier New" w:cs="Courier New"/>
+          <w:sz w:val="20"/>
+          <w:szCs w:val="20"/>
           <w:lang w:val="en-US"/>
         </w:rPr>
         <w:t>(</w:t>
@@ -8316,6 +8357,9 @@
       <w:proofErr w:type="gramStart"/>
       <w:r>
         <w:rPr>
+          <w:rFonts w:ascii="Courier New" w:hAnsi="Courier New" w:cs="Courier New"/>
+          <w:sz w:val="20"/>
+          <w:szCs w:val="20"/>
           <w:lang w:val="en-US"/>
         </w:rPr>
         <w:t>).</w:t>
@@ -8323,6 +8367,9 @@
       <w:proofErr w:type="spellStart"/>
       <w:r>
         <w:rPr>
+          <w:rFonts w:ascii="Courier New" w:hAnsi="Courier New" w:cs="Courier New"/>
+          <w:sz w:val="20"/>
+          <w:szCs w:val="20"/>
           <w:lang w:val="en-US"/>
         </w:rPr>
         <w:t>signInWithEmailAndPassword</w:t>
@@ -8331,6 +8378,9 @@
       <w:proofErr w:type="gramEnd"/>
       <w:r>
         <w:rPr>
+          <w:rFonts w:ascii="Courier New" w:hAnsi="Courier New" w:cs="Courier New"/>
+          <w:sz w:val="20"/>
+          <w:szCs w:val="20"/>
           <w:lang w:val="en-US"/>
         </w:rPr>
         <w:t>(email, password</w:t>
@@ -8338,6 +8388,9 @@
       <w:bookmarkStart w:id="13" w:name="_Toc193289273"/>
       <w:r>
         <w:rPr>
+          <w:rFonts w:ascii="Courier New" w:hAnsi="Courier New" w:cs="Courier New"/>
+          <w:sz w:val="20"/>
+          <w:szCs w:val="20"/>
           <w:lang w:val="en-US"/>
         </w:rPr>
         <w:t>)</w:t>
@@ -10696,13 +10749,7 @@
         <w:rPr>
           <w:rFonts w:ascii="Arial" w:hAnsi="Arial" w:cs="Arial"/>
         </w:rPr>
-        <w:t xml:space="preserve">como </w:t>
-      </w:r>
-      <w:r>
-        <w:rPr>
-          <w:rFonts w:ascii="Arial" w:hAnsi="Arial" w:cs="Arial"/>
-        </w:rPr>
-        <w:t xml:space="preserve"> grasas</w:t>
+        <w:t>como  grasas</w:t>
       </w:r>
       <w:proofErr w:type="gramEnd"/>
       <w:r>
@@ -10954,13 +11001,7 @@
         <w:rPr>
           <w:rFonts w:ascii="Arial" w:hAnsi="Arial" w:cs="Arial"/>
         </w:rPr>
-        <w:t xml:space="preserve">Se encarga de la presentación de la información y de la interacción con el usuario. Gestiona el enrutamiento, los formularios, la visualización de alimentos y </w:t>
-      </w:r>
-      <w:r>
-        <w:rPr>
-          <w:rFonts w:ascii="Arial" w:hAnsi="Arial" w:cs="Arial"/>
-        </w:rPr>
-        <w:t xml:space="preserve">gestión de </w:t>
+        <w:t xml:space="preserve">Se encarga de la presentación de la información y de la interacción con el usuario. Gestiona el enrutamiento, los formularios, la visualización de alimentos y gestión de </w:t>
       </w:r>
       <w:proofErr w:type="gramStart"/>
       <w:r>
@@ -10974,13 +11015,7 @@
         <w:rPr>
           <w:rFonts w:ascii="Arial" w:hAnsi="Arial" w:cs="Arial"/>
         </w:rPr>
-        <w:t xml:space="preserve"> por ingesta</w:t>
-      </w:r>
-      <w:r>
-        <w:rPr>
-          <w:rFonts w:ascii="Arial" w:hAnsi="Arial" w:cs="Arial"/>
-        </w:rPr>
-        <w:t>.</w:t>
+        <w:t xml:space="preserve"> por ingesta.</w:t>
       </w:r>
     </w:p>
     <w:p>
@@ -11236,31 +11271,7 @@
         <w:rPr>
           <w:rFonts w:ascii="Arial" w:hAnsi="Arial" w:cs="Arial"/>
         </w:rPr>
-        <w:t xml:space="preserve"> REST que permiten realizar operaciones de </w:t>
-      </w:r>
-      <w:r>
-        <w:rPr>
-          <w:rFonts w:ascii="Arial" w:hAnsi="Arial" w:cs="Arial"/>
-        </w:rPr>
-        <w:t>gestión de información de los usuarios</w:t>
-      </w:r>
-      <w:r>
-        <w:rPr>
-          <w:rFonts w:ascii="Arial" w:hAnsi="Arial" w:cs="Arial"/>
-        </w:rPr>
-        <w:t>, gestión de alimentos</w:t>
-      </w:r>
-      <w:r>
-        <w:rPr>
-          <w:rFonts w:ascii="Arial" w:hAnsi="Arial" w:cs="Arial"/>
-        </w:rPr>
-        <w:t xml:space="preserve"> y registro de ingestas diarias.</w:t>
-      </w:r>
-      <w:r>
-        <w:rPr>
-          <w:rFonts w:ascii="Arial" w:hAnsi="Arial" w:cs="Arial"/>
-        </w:rPr>
-        <w:t xml:space="preserve"> </w:t>
+        <w:t xml:space="preserve"> REST que permiten realizar operaciones de gestión de información de los usuarios, gestión de alimentos y registro de ingestas diarias. </w:t>
       </w:r>
     </w:p>
     <w:p>
@@ -11533,324 +11544,13 @@
     </w:p>
     <w:p>
       <w:pPr>
-        <w:rPr>
-          <w:rFonts w:ascii="Arial" w:hAnsi="Arial" w:cs="Arial"/>
-          <w:b/>
-          <w:bCs/>
-        </w:rPr>
-      </w:pPr>
-      <w:r>
-        <w:rPr>
-          <w:rFonts w:ascii="Arial" w:hAnsi="Arial" w:cs="Arial"/>
-          <w:b/>
-          <w:bCs/>
-        </w:rPr>
-        <w:t>Flujo de datos</w:t>
-      </w:r>
-      <w:r>
-        <w:rPr>
-          <w:rFonts w:ascii="Arial" w:hAnsi="Arial" w:cs="Arial"/>
-          <w:b/>
-          <w:bCs/>
-        </w:rPr>
-        <w:t xml:space="preserve"> en la web</w:t>
-      </w:r>
-    </w:p>
-    <w:p>
-      <w:pPr>
-        <w:pStyle w:val="Prrafodelista"/>
-        <w:numPr>
-          <w:ilvl w:val="1"/>
-          <w:numId w:val="16"/>
-        </w:numPr>
-        <w:spacing w:after="0"/>
-        <w:ind w:left="450"/>
-        <w:jc w:val="both"/>
-        <w:rPr>
-          <w:rFonts w:ascii="Arial" w:hAnsi="Arial" w:cs="Arial"/>
-        </w:rPr>
-      </w:pPr>
-      <w:r>
-        <w:rPr>
-          <w:rFonts w:ascii="Arial" w:hAnsi="Arial" w:cs="Arial"/>
-        </w:rPr>
-        <w:t xml:space="preserve">El usuario realiza acciones en la interfaz de </w:t>
-      </w:r>
-      <w:proofErr w:type="spellStart"/>
-      <w:r>
-        <w:rPr>
-          <w:rFonts w:ascii="Arial" w:hAnsi="Arial" w:cs="Arial"/>
-        </w:rPr>
-        <w:t>React</w:t>
-      </w:r>
-      <w:proofErr w:type="spellEnd"/>
-      <w:r>
-        <w:rPr>
-          <w:rFonts w:ascii="Arial" w:hAnsi="Arial" w:cs="Arial"/>
-        </w:rPr>
-        <w:t>, como agregar un alimento o registrar una ingesta.</w:t>
-      </w:r>
-    </w:p>
-    <w:p>
-      <w:pPr>
-        <w:pStyle w:val="Prrafodelista"/>
-        <w:numPr>
-          <w:ilvl w:val="1"/>
-          <w:numId w:val="16"/>
-        </w:numPr>
-        <w:spacing w:after="0"/>
-        <w:ind w:left="450"/>
-        <w:jc w:val="both"/>
-        <w:rPr>
-          <w:rFonts w:ascii="Arial" w:hAnsi="Arial" w:cs="Arial"/>
-        </w:rPr>
-      </w:pPr>
-      <w:proofErr w:type="spellStart"/>
-      <w:r>
-        <w:rPr>
-          <w:rFonts w:ascii="Arial" w:hAnsi="Arial" w:cs="Arial"/>
-        </w:rPr>
-        <w:t>React</w:t>
-      </w:r>
-      <w:proofErr w:type="spellEnd"/>
-      <w:r>
-        <w:rPr>
-          <w:rFonts w:ascii="Arial" w:hAnsi="Arial" w:cs="Arial"/>
-        </w:rPr>
-        <w:t xml:space="preserve"> utiliza Axios para enviar solicitudes HTTP (tipos POST, GET, PUT o DELETE) a la API de Laravel.</w:t>
-      </w:r>
-    </w:p>
-    <w:p>
-      <w:pPr>
-        <w:pStyle w:val="Prrafodelista"/>
-        <w:numPr>
-          <w:ilvl w:val="1"/>
-          <w:numId w:val="16"/>
-        </w:numPr>
-        <w:spacing w:after="0"/>
-        <w:ind w:left="450"/>
-        <w:jc w:val="both"/>
-        <w:rPr>
-          <w:rFonts w:ascii="Arial" w:hAnsi="Arial" w:cs="Arial"/>
-        </w:rPr>
-      </w:pPr>
-      <w:r>
-        <w:rPr>
-          <w:rFonts w:ascii="Arial" w:hAnsi="Arial" w:cs="Arial"/>
-        </w:rPr>
-        <w:t>La API recibe la solicitud, valida los datos, y ejecuta operaciones sobre la base de datos MySQL.</w:t>
-      </w:r>
-    </w:p>
-    <w:p>
-      <w:pPr>
-        <w:pStyle w:val="Prrafodelista"/>
-        <w:numPr>
-          <w:ilvl w:val="1"/>
-          <w:numId w:val="16"/>
-        </w:numPr>
-        <w:spacing w:after="0"/>
-        <w:ind w:left="450"/>
-        <w:jc w:val="both"/>
-        <w:rPr>
-          <w:rFonts w:ascii="Arial" w:hAnsi="Arial" w:cs="Arial"/>
-        </w:rPr>
-      </w:pPr>
-      <w:r>
-        <w:rPr>
-          <w:rFonts w:ascii="Arial" w:hAnsi="Arial" w:cs="Arial"/>
-        </w:rPr>
-        <w:t xml:space="preserve">Laravel responde al </w:t>
-      </w:r>
-      <w:proofErr w:type="spellStart"/>
-      <w:r>
-        <w:rPr>
-          <w:rFonts w:ascii="Arial" w:hAnsi="Arial" w:cs="Arial"/>
-        </w:rPr>
-        <w:t>frontend</w:t>
-      </w:r>
-      <w:proofErr w:type="spellEnd"/>
-      <w:r>
-        <w:rPr>
-          <w:rFonts w:ascii="Arial" w:hAnsi="Arial" w:cs="Arial"/>
-        </w:rPr>
-        <w:t xml:space="preserve"> con los datos actualizados o el estado de la operación.</w:t>
-      </w:r>
-    </w:p>
-    <w:p>
-      <w:pPr>
-        <w:pStyle w:val="Prrafodelista"/>
-        <w:numPr>
-          <w:ilvl w:val="1"/>
-          <w:numId w:val="16"/>
-        </w:numPr>
-        <w:spacing w:after="0"/>
-        <w:ind w:left="450"/>
-        <w:jc w:val="both"/>
-        <w:rPr>
-          <w:rFonts w:ascii="Arial" w:hAnsi="Arial" w:cs="Arial"/>
-        </w:rPr>
-      </w:pPr>
-      <w:proofErr w:type="spellStart"/>
-      <w:r>
-        <w:rPr>
-          <w:rFonts w:ascii="Arial" w:hAnsi="Arial" w:cs="Arial"/>
-        </w:rPr>
-        <w:t>React</w:t>
-      </w:r>
-      <w:proofErr w:type="spellEnd"/>
-      <w:r>
-        <w:rPr>
-          <w:rFonts w:ascii="Arial" w:hAnsi="Arial" w:cs="Arial"/>
-        </w:rPr>
-        <w:t xml:space="preserve"> actualiza la interfaz en función de las respuestas del </w:t>
-      </w:r>
-      <w:proofErr w:type="spellStart"/>
-      <w:r>
-        <w:rPr>
-          <w:rFonts w:ascii="Arial" w:hAnsi="Arial" w:cs="Arial"/>
-        </w:rPr>
-        <w:t>backend</w:t>
-      </w:r>
-      <w:proofErr w:type="spellEnd"/>
-      <w:r>
-        <w:rPr>
-          <w:rFonts w:ascii="Arial" w:hAnsi="Arial" w:cs="Arial"/>
-        </w:rPr>
-        <w:t>.</w:t>
-      </w:r>
-    </w:p>
-    <w:p>
-      <w:pPr>
-        <w:pStyle w:val="Prrafodelista"/>
-        <w:numPr>
-          <w:ilvl w:val="1"/>
-          <w:numId w:val="16"/>
-        </w:numPr>
-        <w:ind w:left="450"/>
-        <w:jc w:val="both"/>
-        <w:rPr>
-          <w:rFonts w:ascii="Arial" w:hAnsi="Arial" w:cs="Arial"/>
-        </w:rPr>
-      </w:pPr>
-      <w:r>
-        <w:rPr>
-          <w:rFonts w:ascii="Arial" w:hAnsi="Arial" w:cs="Arial"/>
-        </w:rPr>
-        <w:t xml:space="preserve">El estado de la aplicación se gestiona de manera global mediante </w:t>
-      </w:r>
-      <w:proofErr w:type="spellStart"/>
-      <w:r>
-        <w:rPr>
-          <w:rFonts w:ascii="Arial" w:hAnsi="Arial" w:cs="Arial"/>
-        </w:rPr>
-        <w:t>Context</w:t>
-      </w:r>
-      <w:proofErr w:type="spellEnd"/>
-      <w:r>
-        <w:rPr>
-          <w:rFonts w:ascii="Arial" w:hAnsi="Arial" w:cs="Arial"/>
-        </w:rPr>
-        <w:t xml:space="preserve"> y se consume en los componentes mediante </w:t>
-      </w:r>
-      <w:proofErr w:type="spellStart"/>
-      <w:r>
-        <w:rPr>
-          <w:rFonts w:ascii="Arial" w:hAnsi="Arial" w:cs="Arial"/>
-        </w:rPr>
-        <w:t>custom</w:t>
-      </w:r>
-      <w:proofErr w:type="spellEnd"/>
-      <w:r>
-        <w:rPr>
-          <w:rFonts w:ascii="Arial" w:hAnsi="Arial" w:cs="Arial"/>
-        </w:rPr>
-        <w:t xml:space="preserve"> </w:t>
-      </w:r>
-      <w:proofErr w:type="spellStart"/>
-      <w:r>
-        <w:rPr>
-          <w:rFonts w:ascii="Arial" w:hAnsi="Arial" w:cs="Arial"/>
-        </w:rPr>
-        <w:t>hooks</w:t>
-      </w:r>
-      <w:proofErr w:type="spellEnd"/>
-      <w:r>
-        <w:rPr>
-          <w:rFonts w:ascii="Arial" w:hAnsi="Arial" w:cs="Arial"/>
-        </w:rPr>
-        <w:t xml:space="preserve"> (</w:t>
-      </w:r>
-      <w:proofErr w:type="spellStart"/>
-      <w:r>
-        <w:rPr>
-          <w:rFonts w:ascii="Arial" w:hAnsi="Arial" w:cs="Arial"/>
-        </w:rPr>
-        <w:t>useAuthContext</w:t>
-      </w:r>
-      <w:proofErr w:type="spellEnd"/>
-      <w:r>
-        <w:rPr>
-          <w:rFonts w:ascii="Arial" w:hAnsi="Arial" w:cs="Arial"/>
-        </w:rPr>
-        <w:t xml:space="preserve">, </w:t>
-      </w:r>
-      <w:proofErr w:type="spellStart"/>
-      <w:r>
-        <w:rPr>
-          <w:rFonts w:ascii="Arial" w:hAnsi="Arial" w:cs="Arial"/>
-        </w:rPr>
-        <w:t>useAlimentosContext</w:t>
-      </w:r>
-      <w:proofErr w:type="spellEnd"/>
-      <w:r>
-        <w:rPr>
-          <w:rFonts w:ascii="Arial" w:hAnsi="Arial" w:cs="Arial"/>
-        </w:rPr>
-        <w:t xml:space="preserve">, </w:t>
-      </w:r>
-      <w:proofErr w:type="spellStart"/>
-      <w:r>
-        <w:rPr>
-          <w:rFonts w:ascii="Arial" w:hAnsi="Arial" w:cs="Arial"/>
-        </w:rPr>
-        <w:t>useComputoContext</w:t>
-      </w:r>
-      <w:proofErr w:type="spellEnd"/>
-      <w:r>
-        <w:rPr>
-          <w:rFonts w:ascii="Arial" w:hAnsi="Arial" w:cs="Arial"/>
-        </w:rPr>
-        <w:t xml:space="preserve">, </w:t>
-      </w:r>
-      <w:proofErr w:type="spellStart"/>
-      <w:r>
-        <w:rPr>
-          <w:rFonts w:ascii="Arial" w:hAnsi="Arial" w:cs="Arial"/>
-        </w:rPr>
-        <w:t>etc</w:t>
-      </w:r>
-      <w:proofErr w:type="spellEnd"/>
-      <w:r>
-        <w:rPr>
-          <w:rFonts w:ascii="Arial" w:hAnsi="Arial" w:cs="Arial"/>
-        </w:rPr>
-        <w:t>), favoreciendo un flujo de datos claro, reutilizable y mantenible.</w:t>
-      </w:r>
-    </w:p>
-    <w:p>
-      <w:pPr>
         <w:pStyle w:val="Ttulo3"/>
       </w:pPr>
-    </w:p>
-    <w:p>
-      <w:pPr>
-        <w:pStyle w:val="Ttulo3"/>
-      </w:pPr>
-      <w:r>
-        <w:t>Diseño del d</w:t>
-      </w:r>
-      <w:r>
-        <w:t xml:space="preserve">iagrama entidad-relación de la base de datos </w:t>
+      <w:r>
+        <w:t>Diagrama</w:t>
+      </w:r>
+      <w:r>
+        <w:t xml:space="preserve"> entidad-relación de la base de datos </w:t>
       </w:r>
     </w:p>
     <w:p>
@@ -11859,10 +11559,10 @@
           <w:noProof/>
         </w:rPr>
         <w:drawing>
-          <wp:inline distT="0" distB="0" distL="0" distR="0" wp14:anchorId="121B8A40" wp14:editId="0AE7BC05">
-            <wp:extent cx="5302155" cy="4842194"/>
-            <wp:effectExtent l="0" t="0" r="0" b="0"/>
-            <wp:docPr id="815405278" name="Imagen 1" descr="Diagrama&#10;&#10;El contenido generado por IA puede ser incorrecto."/>
+          <wp:inline distT="0" distB="0" distL="0" distR="0" wp14:anchorId="245894C2" wp14:editId="1DF3BAFF">
+            <wp:extent cx="5731510" cy="3409950"/>
+            <wp:effectExtent l="0" t="0" r="2540" b="0"/>
+            <wp:docPr id="128847768" name="Imagen 1" descr="Diagrama&#10;&#10;El contenido generado por IA puede ser incorrecto."/>
             <wp:cNvGraphicFramePr>
               <a:graphicFrameLocks xmlns:a="http://schemas.openxmlformats.org/drawingml/2006/main" noChangeAspect="1"/>
             </wp:cNvGraphicFramePr>
@@ -11870,30 +11570,23 @@
               <a:graphicData uri="http://schemas.openxmlformats.org/drawingml/2006/picture">
                 <pic:pic xmlns:pic="http://schemas.openxmlformats.org/drawingml/2006/picture">
                   <pic:nvPicPr>
-                    <pic:cNvPr id="815405278" name="Imagen 1" descr="Diagrama&#10;&#10;El contenido generado por IA puede ser incorrecto."/>
+                    <pic:cNvPr id="128847768" name="Imagen 1" descr="Diagrama&#10;&#10;El contenido generado por IA puede ser incorrecto."/>
                     <pic:cNvPicPr/>
                   </pic:nvPicPr>
-                  <pic:blipFill rotWithShape="1">
+                  <pic:blipFill>
                     <a:blip r:embed="rId17"/>
-                    <a:srcRect b="1787"/>
-                    <a:stretch/>
+                    <a:stretch>
+                      <a:fillRect/>
+                    </a:stretch>
                   </pic:blipFill>
-                  <pic:spPr bwMode="auto">
+                  <pic:spPr>
                     <a:xfrm>
                       <a:off x="0" y="0"/>
-                      <a:ext cx="5303411" cy="4843341"/>
+                      <a:ext cx="5731510" cy="3409950"/>
                     </a:xfrm>
                     <a:prstGeom prst="rect">
                       <a:avLst/>
                     </a:prstGeom>
-                    <a:ln>
-                      <a:noFill/>
-                    </a:ln>
-                    <a:extLst>
-                      <a:ext uri="{53640926-AAD7-44D8-BBD7-CCE9431645EC}">
-                        <a14:shadowObscured xmlns:a14="http://schemas.microsoft.com/office/drawing/2010/main"/>
-                      </a:ext>
-                    </a:extLst>
                   </pic:spPr>
                 </pic:pic>
               </a:graphicData>
@@ -11902,7 +11595,6 @@
         </w:drawing>
       </w:r>
     </w:p>
-    <w:p/>
     <w:p>
       <w:pPr>
         <w:rPr>
@@ -11915,6 +11607,2817 @@
         </w:rPr>
       </w:pPr>
       <w:r>
+        <w:rPr>
+          <w:rFonts w:ascii="Arial" w:eastAsiaTheme="majorEastAsia" w:hAnsi="Arial" w:cs="Arial"/>
+          <w:b/>
+          <w:bCs/>
+          <w:color w:val="0A2F40" w:themeColor="accent1" w:themeShade="7F"/>
+          <w:sz w:val="28"/>
+          <w:szCs w:val="28"/>
+        </w:rPr>
+        <w:t>Diseño lógico</w:t>
+      </w:r>
+    </w:p>
+    <w:p>
+      <w:pPr>
+        <w:pStyle w:val="Prrafodelista"/>
+        <w:numPr>
+          <w:ilvl w:val="0"/>
+          <w:numId w:val="28"/>
+        </w:numPr>
+        <w:rPr>
+          <w:b/>
+          <w:bCs/>
+        </w:rPr>
+      </w:pPr>
+      <w:r>
+        <w:rPr>
+          <w:b/>
+          <w:bCs/>
+        </w:rPr>
+        <w:t>Tabla: Usuarios</w:t>
+      </w:r>
+    </w:p>
+    <w:tbl>
+      <w:tblPr>
+        <w:tblStyle w:val="Tablaconcuadrculaclara"/>
+        <w:tblW w:w="0" w:type="auto"/>
+        <w:tblLook w:val="06A0" w:firstRow="1" w:lastRow="0" w:firstColumn="1" w:lastColumn="0" w:noHBand="1" w:noVBand="1"/>
+      </w:tblPr>
+      <w:tblGrid>
+        <w:gridCol w:w="2310"/>
+        <w:gridCol w:w="2275"/>
+        <w:gridCol w:w="4431"/>
+      </w:tblGrid>
+      <w:tr>
+        <w:tc>
+          <w:tcPr>
+            <w:tcW w:w="0" w:type="auto"/>
+            <w:shd w:val="clear" w:color="auto" w:fill="E8E8E8" w:themeFill="background2"/>
+            <w:hideMark/>
+          </w:tcPr>
+          <w:p>
+            <w:pPr>
+              <w:rPr>
+                <w:rFonts w:ascii="Arial" w:hAnsi="Arial" w:cs="Arial"/>
+                <w:b/>
+                <w:bCs/>
+              </w:rPr>
+            </w:pPr>
+            <w:r>
+              <w:rPr>
+                <w:rFonts w:ascii="Arial" w:hAnsi="Arial" w:cs="Arial"/>
+                <w:b/>
+                <w:bCs/>
+              </w:rPr>
+              <w:t>Campo</w:t>
+            </w:r>
+          </w:p>
+        </w:tc>
+        <w:tc>
+          <w:tcPr>
+            <w:tcW w:w="2275" w:type="dxa"/>
+            <w:shd w:val="clear" w:color="auto" w:fill="E8E8E8" w:themeFill="background2"/>
+            <w:hideMark/>
+          </w:tcPr>
+          <w:p>
+            <w:pPr>
+              <w:rPr>
+                <w:rFonts w:ascii="Arial" w:hAnsi="Arial" w:cs="Arial"/>
+                <w:b/>
+                <w:bCs/>
+              </w:rPr>
+            </w:pPr>
+            <w:r>
+              <w:rPr>
+                <w:rFonts w:ascii="Arial" w:hAnsi="Arial" w:cs="Arial"/>
+                <w:b/>
+                <w:bCs/>
+              </w:rPr>
+              <w:t>Tipo de dato</w:t>
+            </w:r>
+          </w:p>
+        </w:tc>
+        <w:tc>
+          <w:tcPr>
+            <w:tcW w:w="4431" w:type="dxa"/>
+            <w:shd w:val="clear" w:color="auto" w:fill="E8E8E8" w:themeFill="background2"/>
+            <w:hideMark/>
+          </w:tcPr>
+          <w:p>
+            <w:pPr>
+              <w:rPr>
+                <w:rFonts w:ascii="Arial" w:hAnsi="Arial" w:cs="Arial"/>
+                <w:b/>
+                <w:bCs/>
+              </w:rPr>
+            </w:pPr>
+            <w:r>
+              <w:rPr>
+                <w:rFonts w:ascii="Arial" w:hAnsi="Arial" w:cs="Arial"/>
+                <w:b/>
+                <w:bCs/>
+              </w:rPr>
+              <w:t>Descripción</w:t>
+            </w:r>
+          </w:p>
+        </w:tc>
+      </w:tr>
+      <w:tr>
+        <w:tc>
+          <w:tcPr>
+            <w:tcW w:w="0" w:type="auto"/>
+            <w:hideMark/>
+          </w:tcPr>
+          <w:p>
+            <w:pPr>
+              <w:rPr>
+                <w:rFonts w:ascii="Arial" w:hAnsi="Arial" w:cs="Arial"/>
+                <w:b/>
+                <w:bCs/>
+              </w:rPr>
+            </w:pPr>
+            <w:proofErr w:type="spellStart"/>
+            <w:r>
+              <w:rPr>
+                <w:rFonts w:ascii="Arial" w:hAnsi="Arial" w:cs="Arial"/>
+                <w:b/>
+                <w:bCs/>
+              </w:rPr>
+              <w:t>uid</w:t>
+            </w:r>
+            <w:proofErr w:type="spellEnd"/>
+          </w:p>
+        </w:tc>
+        <w:tc>
+          <w:tcPr>
+            <w:tcW w:w="2275" w:type="dxa"/>
+            <w:hideMark/>
+          </w:tcPr>
+          <w:p>
+            <w:pPr>
+              <w:rPr>
+                <w:rFonts w:ascii="Arial" w:hAnsi="Arial" w:cs="Arial"/>
+              </w:rPr>
+            </w:pPr>
+            <w:r>
+              <w:rPr>
+                <w:rFonts w:ascii="Arial" w:hAnsi="Arial" w:cs="Arial"/>
+              </w:rPr>
+              <w:t>VARCHAR</w:t>
+            </w:r>
+          </w:p>
+        </w:tc>
+        <w:tc>
+          <w:tcPr>
+            <w:tcW w:w="4431" w:type="dxa"/>
+            <w:hideMark/>
+          </w:tcPr>
+          <w:p>
+            <w:pPr>
+              <w:rPr>
+                <w:rFonts w:ascii="Arial" w:hAnsi="Arial" w:cs="Arial"/>
+              </w:rPr>
+            </w:pPr>
+            <w:r>
+              <w:rPr>
+                <w:rFonts w:ascii="Arial" w:hAnsi="Arial" w:cs="Arial"/>
+              </w:rPr>
+              <w:t>Identificador único del usuario (clave primaria)</w:t>
+            </w:r>
+          </w:p>
+        </w:tc>
+      </w:tr>
+      <w:tr>
+        <w:tc>
+          <w:tcPr>
+            <w:tcW w:w="0" w:type="auto"/>
+            <w:hideMark/>
+          </w:tcPr>
+          <w:p>
+            <w:pPr>
+              <w:rPr>
+                <w:rFonts w:ascii="Arial" w:hAnsi="Arial" w:cs="Arial"/>
+                <w:b/>
+                <w:bCs/>
+              </w:rPr>
+            </w:pPr>
+            <w:r>
+              <w:rPr>
+                <w:rFonts w:ascii="Arial" w:hAnsi="Arial" w:cs="Arial"/>
+                <w:b/>
+                <w:bCs/>
+              </w:rPr>
+              <w:t>nombre</w:t>
+            </w:r>
+          </w:p>
+        </w:tc>
+        <w:tc>
+          <w:tcPr>
+            <w:tcW w:w="2275" w:type="dxa"/>
+            <w:hideMark/>
+          </w:tcPr>
+          <w:p>
+            <w:pPr>
+              <w:rPr>
+                <w:rFonts w:ascii="Arial" w:hAnsi="Arial" w:cs="Arial"/>
+              </w:rPr>
+            </w:pPr>
+            <w:r>
+              <w:rPr>
+                <w:rFonts w:ascii="Arial" w:hAnsi="Arial" w:cs="Arial"/>
+              </w:rPr>
+              <w:t>VARCHAR</w:t>
+            </w:r>
+          </w:p>
+        </w:tc>
+        <w:tc>
+          <w:tcPr>
+            <w:tcW w:w="4431" w:type="dxa"/>
+            <w:hideMark/>
+          </w:tcPr>
+          <w:p>
+            <w:pPr>
+              <w:rPr>
+                <w:rFonts w:ascii="Arial" w:hAnsi="Arial" w:cs="Arial"/>
+              </w:rPr>
+            </w:pPr>
+            <w:r>
+              <w:rPr>
+                <w:rFonts w:ascii="Arial" w:hAnsi="Arial" w:cs="Arial"/>
+              </w:rPr>
+              <w:t>Nombre del usuario</w:t>
+            </w:r>
+          </w:p>
+        </w:tc>
+      </w:tr>
+      <w:tr>
+        <w:tc>
+          <w:tcPr>
+            <w:tcW w:w="0" w:type="auto"/>
+            <w:hideMark/>
+          </w:tcPr>
+          <w:p>
+            <w:pPr>
+              <w:rPr>
+                <w:rFonts w:ascii="Arial" w:hAnsi="Arial" w:cs="Arial"/>
+                <w:b/>
+                <w:bCs/>
+              </w:rPr>
+            </w:pPr>
+            <w:r>
+              <w:rPr>
+                <w:rFonts w:ascii="Arial" w:hAnsi="Arial" w:cs="Arial"/>
+                <w:b/>
+                <w:bCs/>
+              </w:rPr>
+              <w:t>apellidos</w:t>
+            </w:r>
+          </w:p>
+        </w:tc>
+        <w:tc>
+          <w:tcPr>
+            <w:tcW w:w="2275" w:type="dxa"/>
+            <w:hideMark/>
+          </w:tcPr>
+          <w:p>
+            <w:pPr>
+              <w:rPr>
+                <w:rFonts w:ascii="Arial" w:hAnsi="Arial" w:cs="Arial"/>
+              </w:rPr>
+            </w:pPr>
+            <w:r>
+              <w:rPr>
+                <w:rFonts w:ascii="Arial" w:hAnsi="Arial" w:cs="Arial"/>
+              </w:rPr>
+              <w:t>VARCHAR</w:t>
+            </w:r>
+          </w:p>
+        </w:tc>
+        <w:tc>
+          <w:tcPr>
+            <w:tcW w:w="4431" w:type="dxa"/>
+            <w:hideMark/>
+          </w:tcPr>
+          <w:p>
+            <w:pPr>
+              <w:rPr>
+                <w:rFonts w:ascii="Arial" w:hAnsi="Arial" w:cs="Arial"/>
+              </w:rPr>
+            </w:pPr>
+            <w:r>
+              <w:rPr>
+                <w:rFonts w:ascii="Arial" w:hAnsi="Arial" w:cs="Arial"/>
+              </w:rPr>
+              <w:t>Apellidos del usuario</w:t>
+            </w:r>
+          </w:p>
+        </w:tc>
+      </w:tr>
+      <w:tr>
+        <w:tc>
+          <w:tcPr>
+            <w:tcW w:w="0" w:type="auto"/>
+            <w:hideMark/>
+          </w:tcPr>
+          <w:p>
+            <w:pPr>
+              <w:rPr>
+                <w:rFonts w:ascii="Arial" w:hAnsi="Arial" w:cs="Arial"/>
+                <w:b/>
+                <w:bCs/>
+              </w:rPr>
+            </w:pPr>
+            <w:r>
+              <w:rPr>
+                <w:rFonts w:ascii="Arial" w:hAnsi="Arial" w:cs="Arial"/>
+                <w:b/>
+                <w:bCs/>
+              </w:rPr>
+              <w:t>edad</w:t>
+            </w:r>
+          </w:p>
+        </w:tc>
+        <w:tc>
+          <w:tcPr>
+            <w:tcW w:w="2275" w:type="dxa"/>
+            <w:hideMark/>
+          </w:tcPr>
+          <w:p>
+            <w:pPr>
+              <w:rPr>
+                <w:rFonts w:ascii="Arial" w:hAnsi="Arial" w:cs="Arial"/>
+              </w:rPr>
+            </w:pPr>
+            <w:r>
+              <w:rPr>
+                <w:rFonts w:ascii="Arial" w:hAnsi="Arial" w:cs="Arial"/>
+              </w:rPr>
+              <w:t>INT</w:t>
+            </w:r>
+          </w:p>
+        </w:tc>
+        <w:tc>
+          <w:tcPr>
+            <w:tcW w:w="4431" w:type="dxa"/>
+            <w:hideMark/>
+          </w:tcPr>
+          <w:p>
+            <w:pPr>
+              <w:rPr>
+                <w:rFonts w:ascii="Arial" w:hAnsi="Arial" w:cs="Arial"/>
+              </w:rPr>
+            </w:pPr>
+            <w:r>
+              <w:rPr>
+                <w:rFonts w:ascii="Arial" w:hAnsi="Arial" w:cs="Arial"/>
+              </w:rPr>
+              <w:t>Edad del usuario</w:t>
+            </w:r>
+          </w:p>
+        </w:tc>
+      </w:tr>
+      <w:tr>
+        <w:tc>
+          <w:tcPr>
+            <w:tcW w:w="0" w:type="auto"/>
+            <w:hideMark/>
+          </w:tcPr>
+          <w:p>
+            <w:pPr>
+              <w:rPr>
+                <w:rFonts w:ascii="Arial" w:hAnsi="Arial" w:cs="Arial"/>
+                <w:b/>
+                <w:bCs/>
+              </w:rPr>
+            </w:pPr>
+            <w:r>
+              <w:rPr>
+                <w:rFonts w:ascii="Arial" w:hAnsi="Arial" w:cs="Arial"/>
+                <w:b/>
+                <w:bCs/>
+              </w:rPr>
+              <w:t>sexo</w:t>
+            </w:r>
+          </w:p>
+        </w:tc>
+        <w:tc>
+          <w:tcPr>
+            <w:tcW w:w="2275" w:type="dxa"/>
+            <w:hideMark/>
+          </w:tcPr>
+          <w:p>
+            <w:pPr>
+              <w:rPr>
+                <w:rFonts w:ascii="Arial" w:hAnsi="Arial" w:cs="Arial"/>
+              </w:rPr>
+            </w:pPr>
+            <w:proofErr w:type="gramStart"/>
+            <w:r>
+              <w:rPr>
+                <w:rFonts w:ascii="Arial" w:hAnsi="Arial" w:cs="Arial"/>
+              </w:rPr>
+              <w:t>CHAR(</w:t>
+            </w:r>
+            <w:proofErr w:type="gramEnd"/>
+            <w:r>
+              <w:rPr>
+                <w:rFonts w:ascii="Arial" w:hAnsi="Arial" w:cs="Arial"/>
+              </w:rPr>
+              <w:t>1)</w:t>
+            </w:r>
+          </w:p>
+        </w:tc>
+        <w:tc>
+          <w:tcPr>
+            <w:tcW w:w="4431" w:type="dxa"/>
+            <w:hideMark/>
+          </w:tcPr>
+          <w:p>
+            <w:pPr>
+              <w:rPr>
+                <w:rFonts w:ascii="Arial" w:hAnsi="Arial" w:cs="Arial"/>
+              </w:rPr>
+            </w:pPr>
+            <w:r>
+              <w:rPr>
+                <w:rFonts w:ascii="Arial" w:hAnsi="Arial" w:cs="Arial"/>
+              </w:rPr>
+              <w:t>Sexo del usuario (por ejemplo, 'M' o 'F')</w:t>
+            </w:r>
+          </w:p>
+        </w:tc>
+      </w:tr>
+      <w:tr>
+        <w:tc>
+          <w:tcPr>
+            <w:tcW w:w="0" w:type="auto"/>
+            <w:hideMark/>
+          </w:tcPr>
+          <w:p>
+            <w:pPr>
+              <w:rPr>
+                <w:rFonts w:ascii="Arial" w:hAnsi="Arial" w:cs="Arial"/>
+                <w:b/>
+                <w:bCs/>
+              </w:rPr>
+            </w:pPr>
+            <w:r>
+              <w:rPr>
+                <w:rFonts w:ascii="Arial" w:hAnsi="Arial" w:cs="Arial"/>
+                <w:b/>
+                <w:bCs/>
+              </w:rPr>
+              <w:t>objetivo</w:t>
+            </w:r>
+          </w:p>
+        </w:tc>
+        <w:tc>
+          <w:tcPr>
+            <w:tcW w:w="2275" w:type="dxa"/>
+            <w:hideMark/>
+          </w:tcPr>
+          <w:p>
+            <w:pPr>
+              <w:rPr>
+                <w:rFonts w:ascii="Arial" w:hAnsi="Arial" w:cs="Arial"/>
+              </w:rPr>
+            </w:pPr>
+            <w:r>
+              <w:rPr>
+                <w:rFonts w:ascii="Arial" w:hAnsi="Arial" w:cs="Arial"/>
+              </w:rPr>
+              <w:t>INT</w:t>
+            </w:r>
+          </w:p>
+        </w:tc>
+        <w:tc>
+          <w:tcPr>
+            <w:tcW w:w="4431" w:type="dxa"/>
+            <w:hideMark/>
+          </w:tcPr>
+          <w:p>
+            <w:pPr>
+              <w:rPr>
+                <w:rFonts w:ascii="Arial" w:hAnsi="Arial" w:cs="Arial"/>
+              </w:rPr>
+            </w:pPr>
+            <w:r>
+              <w:rPr>
+                <w:rFonts w:ascii="Arial" w:hAnsi="Arial" w:cs="Arial"/>
+              </w:rPr>
+              <w:t xml:space="preserve">Tipo de objetivo </w:t>
+            </w:r>
+          </w:p>
+        </w:tc>
+      </w:tr>
+      <w:tr>
+        <w:tc>
+          <w:tcPr>
+            <w:tcW w:w="0" w:type="auto"/>
+            <w:hideMark/>
+          </w:tcPr>
+          <w:p>
+            <w:pPr>
+              <w:rPr>
+                <w:rFonts w:ascii="Arial" w:hAnsi="Arial" w:cs="Arial"/>
+                <w:b/>
+                <w:bCs/>
+              </w:rPr>
+            </w:pPr>
+            <w:r>
+              <w:rPr>
+                <w:rFonts w:ascii="Arial" w:hAnsi="Arial" w:cs="Arial"/>
+                <w:b/>
+                <w:bCs/>
+              </w:rPr>
+              <w:t>actividad</w:t>
+            </w:r>
+          </w:p>
+        </w:tc>
+        <w:tc>
+          <w:tcPr>
+            <w:tcW w:w="2275" w:type="dxa"/>
+            <w:hideMark/>
+          </w:tcPr>
+          <w:p>
+            <w:pPr>
+              <w:rPr>
+                <w:rFonts w:ascii="Arial" w:hAnsi="Arial" w:cs="Arial"/>
+              </w:rPr>
+            </w:pPr>
+            <w:r>
+              <w:rPr>
+                <w:rFonts w:ascii="Arial" w:hAnsi="Arial" w:cs="Arial"/>
+              </w:rPr>
+              <w:t>INT</w:t>
+            </w:r>
+          </w:p>
+        </w:tc>
+        <w:tc>
+          <w:tcPr>
+            <w:tcW w:w="4431" w:type="dxa"/>
+            <w:hideMark/>
+          </w:tcPr>
+          <w:p>
+            <w:pPr>
+              <w:rPr>
+                <w:rFonts w:ascii="Arial" w:hAnsi="Arial" w:cs="Arial"/>
+              </w:rPr>
+            </w:pPr>
+            <w:r>
+              <w:rPr>
+                <w:rFonts w:ascii="Arial" w:hAnsi="Arial" w:cs="Arial"/>
+              </w:rPr>
+              <w:t>Nivel de actividad (representado como un valor categórico)</w:t>
+            </w:r>
+          </w:p>
+        </w:tc>
+      </w:tr>
+      <w:tr>
+        <w:tc>
+          <w:tcPr>
+            <w:tcW w:w="0" w:type="auto"/>
+            <w:hideMark/>
+          </w:tcPr>
+          <w:p>
+            <w:pPr>
+              <w:rPr>
+                <w:rFonts w:ascii="Arial" w:hAnsi="Arial" w:cs="Arial"/>
+                <w:b/>
+                <w:bCs/>
+              </w:rPr>
+            </w:pPr>
+            <w:proofErr w:type="spellStart"/>
+            <w:r>
+              <w:rPr>
+                <w:rFonts w:ascii="Arial" w:hAnsi="Arial" w:cs="Arial"/>
+                <w:b/>
+                <w:bCs/>
+              </w:rPr>
+              <w:t>obj_calorias</w:t>
+            </w:r>
+            <w:proofErr w:type="spellEnd"/>
+          </w:p>
+        </w:tc>
+        <w:tc>
+          <w:tcPr>
+            <w:tcW w:w="2275" w:type="dxa"/>
+            <w:hideMark/>
+          </w:tcPr>
+          <w:p>
+            <w:pPr>
+              <w:rPr>
+                <w:rFonts w:ascii="Arial" w:hAnsi="Arial" w:cs="Arial"/>
+              </w:rPr>
+            </w:pPr>
+            <w:r>
+              <w:rPr>
+                <w:rFonts w:ascii="Arial" w:hAnsi="Arial" w:cs="Arial"/>
+              </w:rPr>
+              <w:t>DECIMAL</w:t>
+            </w:r>
+          </w:p>
+        </w:tc>
+        <w:tc>
+          <w:tcPr>
+            <w:tcW w:w="4431" w:type="dxa"/>
+            <w:hideMark/>
+          </w:tcPr>
+          <w:p>
+            <w:pPr>
+              <w:rPr>
+                <w:rFonts w:ascii="Arial" w:hAnsi="Arial" w:cs="Arial"/>
+              </w:rPr>
+            </w:pPr>
+            <w:r>
+              <w:rPr>
+                <w:rFonts w:ascii="Arial" w:hAnsi="Arial" w:cs="Arial"/>
+              </w:rPr>
+              <w:t>Calorías diarias objetivo</w:t>
+            </w:r>
+          </w:p>
+        </w:tc>
+      </w:tr>
+      <w:tr>
+        <w:tc>
+          <w:tcPr>
+            <w:tcW w:w="0" w:type="auto"/>
+            <w:hideMark/>
+          </w:tcPr>
+          <w:p>
+            <w:pPr>
+              <w:rPr>
+                <w:rFonts w:ascii="Arial" w:hAnsi="Arial" w:cs="Arial"/>
+                <w:b/>
+                <w:bCs/>
+              </w:rPr>
+            </w:pPr>
+            <w:proofErr w:type="spellStart"/>
+            <w:r>
+              <w:rPr>
+                <w:rFonts w:ascii="Arial" w:hAnsi="Arial" w:cs="Arial"/>
+                <w:b/>
+                <w:bCs/>
+              </w:rPr>
+              <w:t>obj_proteinas</w:t>
+            </w:r>
+            <w:proofErr w:type="spellEnd"/>
+          </w:p>
+        </w:tc>
+        <w:tc>
+          <w:tcPr>
+            <w:tcW w:w="2275" w:type="dxa"/>
+            <w:hideMark/>
+          </w:tcPr>
+          <w:p>
+            <w:pPr>
+              <w:rPr>
+                <w:rFonts w:ascii="Arial" w:hAnsi="Arial" w:cs="Arial"/>
+              </w:rPr>
+            </w:pPr>
+            <w:r>
+              <w:rPr>
+                <w:rFonts w:ascii="Arial" w:hAnsi="Arial" w:cs="Arial"/>
+              </w:rPr>
+              <w:t>DECIMAL</w:t>
+            </w:r>
+          </w:p>
+        </w:tc>
+        <w:tc>
+          <w:tcPr>
+            <w:tcW w:w="4431" w:type="dxa"/>
+            <w:hideMark/>
+          </w:tcPr>
+          <w:p>
+            <w:pPr>
+              <w:rPr>
+                <w:rFonts w:ascii="Arial" w:hAnsi="Arial" w:cs="Arial"/>
+              </w:rPr>
+            </w:pPr>
+            <w:r>
+              <w:rPr>
+                <w:rFonts w:ascii="Arial" w:hAnsi="Arial" w:cs="Arial"/>
+              </w:rPr>
+              <w:t>Gramos de proteínas diarios objetivo</w:t>
+            </w:r>
+          </w:p>
+        </w:tc>
+      </w:tr>
+      <w:tr>
+        <w:tc>
+          <w:tcPr>
+            <w:tcW w:w="0" w:type="auto"/>
+            <w:hideMark/>
+          </w:tcPr>
+          <w:p>
+            <w:pPr>
+              <w:rPr>
+                <w:rFonts w:ascii="Arial" w:hAnsi="Arial" w:cs="Arial"/>
+                <w:b/>
+                <w:bCs/>
+              </w:rPr>
+            </w:pPr>
+            <w:proofErr w:type="spellStart"/>
+            <w:r>
+              <w:rPr>
+                <w:rFonts w:ascii="Arial" w:hAnsi="Arial" w:cs="Arial"/>
+                <w:b/>
+                <w:bCs/>
+              </w:rPr>
+              <w:t>obj_grasas</w:t>
+            </w:r>
+            <w:proofErr w:type="spellEnd"/>
+          </w:p>
+        </w:tc>
+        <w:tc>
+          <w:tcPr>
+            <w:tcW w:w="2275" w:type="dxa"/>
+            <w:hideMark/>
+          </w:tcPr>
+          <w:p>
+            <w:pPr>
+              <w:rPr>
+                <w:rFonts w:ascii="Arial" w:hAnsi="Arial" w:cs="Arial"/>
+              </w:rPr>
+            </w:pPr>
+            <w:r>
+              <w:rPr>
+                <w:rFonts w:ascii="Arial" w:hAnsi="Arial" w:cs="Arial"/>
+              </w:rPr>
+              <w:t>DECIMAL</w:t>
+            </w:r>
+          </w:p>
+        </w:tc>
+        <w:tc>
+          <w:tcPr>
+            <w:tcW w:w="4431" w:type="dxa"/>
+            <w:hideMark/>
+          </w:tcPr>
+          <w:p>
+            <w:pPr>
+              <w:rPr>
+                <w:rFonts w:ascii="Arial" w:hAnsi="Arial" w:cs="Arial"/>
+              </w:rPr>
+            </w:pPr>
+            <w:r>
+              <w:rPr>
+                <w:rFonts w:ascii="Arial" w:hAnsi="Arial" w:cs="Arial"/>
+              </w:rPr>
+              <w:t>Gramos de grasas diarios objetivo</w:t>
+            </w:r>
+          </w:p>
+        </w:tc>
+      </w:tr>
+      <w:tr>
+        <w:tc>
+          <w:tcPr>
+            <w:tcW w:w="0" w:type="auto"/>
+            <w:hideMark/>
+          </w:tcPr>
+          <w:p>
+            <w:pPr>
+              <w:rPr>
+                <w:rFonts w:ascii="Arial" w:hAnsi="Arial" w:cs="Arial"/>
+                <w:b/>
+                <w:bCs/>
+              </w:rPr>
+            </w:pPr>
+            <w:proofErr w:type="spellStart"/>
+            <w:r>
+              <w:rPr>
+                <w:rFonts w:ascii="Arial" w:hAnsi="Arial" w:cs="Arial"/>
+                <w:b/>
+                <w:bCs/>
+              </w:rPr>
+              <w:t>obj_carbohidratos</w:t>
+            </w:r>
+            <w:proofErr w:type="spellEnd"/>
+          </w:p>
+        </w:tc>
+        <w:tc>
+          <w:tcPr>
+            <w:tcW w:w="2275" w:type="dxa"/>
+            <w:hideMark/>
+          </w:tcPr>
+          <w:p>
+            <w:pPr>
+              <w:rPr>
+                <w:rFonts w:ascii="Arial" w:hAnsi="Arial" w:cs="Arial"/>
+              </w:rPr>
+            </w:pPr>
+            <w:r>
+              <w:rPr>
+                <w:rFonts w:ascii="Arial" w:hAnsi="Arial" w:cs="Arial"/>
+              </w:rPr>
+              <w:t>DECIMAL</w:t>
+            </w:r>
+          </w:p>
+        </w:tc>
+        <w:tc>
+          <w:tcPr>
+            <w:tcW w:w="4431" w:type="dxa"/>
+            <w:hideMark/>
+          </w:tcPr>
+          <w:p>
+            <w:pPr>
+              <w:rPr>
+                <w:rFonts w:ascii="Arial" w:hAnsi="Arial" w:cs="Arial"/>
+              </w:rPr>
+            </w:pPr>
+            <w:r>
+              <w:rPr>
+                <w:rFonts w:ascii="Arial" w:hAnsi="Arial" w:cs="Arial"/>
+              </w:rPr>
+              <w:t>Gramos de carbohidratos diarios objetivo</w:t>
+            </w:r>
+          </w:p>
+        </w:tc>
+      </w:tr>
+    </w:tbl>
+    <w:p>
+      <w:pPr>
+        <w:spacing w:after="0"/>
+        <w:rPr>
+          <w:b/>
+          <w:bCs/>
+        </w:rPr>
+      </w:pPr>
+    </w:p>
+    <w:p>
+      <w:pPr>
+        <w:spacing w:after="0"/>
+      </w:pPr>
+      <w:r>
+        <w:rPr>
+          <w:b/>
+          <w:bCs/>
+        </w:rPr>
+        <w:t>Clave primaria:</w:t>
+      </w:r>
+      <w:r>
+        <w:t xml:space="preserve"> </w:t>
+      </w:r>
+      <w:proofErr w:type="gramStart"/>
+      <w:r>
+        <w:t>{</w:t>
+      </w:r>
+      <w:r>
+        <w:t xml:space="preserve"> </w:t>
+      </w:r>
+      <w:proofErr w:type="spellStart"/>
+      <w:r>
+        <w:t>uid</w:t>
+      </w:r>
+      <w:proofErr w:type="spellEnd"/>
+      <w:proofErr w:type="gramEnd"/>
+      <w:r>
+        <w:t xml:space="preserve"> </w:t>
+      </w:r>
+      <w:r>
+        <w:t>}</w:t>
+      </w:r>
+    </w:p>
+    <w:p>
+      <w:pPr>
+        <w:spacing w:after="0"/>
+      </w:pPr>
+      <w:r>
+        <w:rPr>
+          <w:b/>
+          <w:bCs/>
+        </w:rPr>
+        <w:t xml:space="preserve">Clave </w:t>
+      </w:r>
+      <w:proofErr w:type="gramStart"/>
+      <w:r>
+        <w:rPr>
+          <w:b/>
+          <w:bCs/>
+        </w:rPr>
+        <w:t>foránea</w:t>
+      </w:r>
+      <w:r>
+        <w:t xml:space="preserve"> :</w:t>
+      </w:r>
+      <w:proofErr w:type="gramEnd"/>
+      <w:r>
+        <w:t xml:space="preserve"> </w:t>
+      </w:r>
+      <w:proofErr w:type="gramStart"/>
+      <w:r>
+        <w:t>{ objetivo</w:t>
+      </w:r>
+      <w:proofErr w:type="gramEnd"/>
+      <w:r>
+        <w:t xml:space="preserve"> } hace referencia a </w:t>
+      </w:r>
+      <w:r>
+        <w:rPr>
+          <w:b/>
+          <w:bCs/>
+        </w:rPr>
+        <w:t>objetivos</w:t>
+      </w:r>
+    </w:p>
+    <w:p>
+      <w:r>
+        <w:rPr>
+          <w:b/>
+          <w:bCs/>
+        </w:rPr>
+        <w:t xml:space="preserve">Clave </w:t>
+      </w:r>
+      <w:proofErr w:type="gramStart"/>
+      <w:r>
+        <w:rPr>
+          <w:b/>
+          <w:bCs/>
+        </w:rPr>
+        <w:t>foránea</w:t>
+      </w:r>
+      <w:r>
+        <w:t xml:space="preserve"> :</w:t>
+      </w:r>
+      <w:proofErr w:type="gramEnd"/>
+      <w:r>
+        <w:t xml:space="preserve"> </w:t>
+      </w:r>
+      <w:proofErr w:type="gramStart"/>
+      <w:r>
+        <w:t>{ actividad</w:t>
+      </w:r>
+      <w:proofErr w:type="gramEnd"/>
+      <w:r>
+        <w:t xml:space="preserve"> } hace referencia a </w:t>
+      </w:r>
+      <w:r>
+        <w:rPr>
+          <w:b/>
+          <w:bCs/>
+        </w:rPr>
+        <w:t>actividades</w:t>
+      </w:r>
+      <w:r>
+        <w:t xml:space="preserve"> </w:t>
+      </w:r>
+    </w:p>
+    <w:p>
+      <w:pPr>
+        <w:pStyle w:val="Prrafodelista"/>
+        <w:numPr>
+          <w:ilvl w:val="0"/>
+          <w:numId w:val="28"/>
+        </w:numPr>
+        <w:rPr>
+          <w:b/>
+          <w:bCs/>
+        </w:rPr>
+      </w:pPr>
+      <w:r>
+        <w:rPr>
+          <w:b/>
+          <w:bCs/>
+        </w:rPr>
+        <w:lastRenderedPageBreak/>
+        <w:t xml:space="preserve">Tabla: </w:t>
+      </w:r>
+      <w:proofErr w:type="spellStart"/>
+      <w:r>
+        <w:rPr>
+          <w:b/>
+          <w:bCs/>
+        </w:rPr>
+        <w:t>tipos_comidas</w:t>
+      </w:r>
+      <w:proofErr w:type="spellEnd"/>
+    </w:p>
+    <w:tbl>
+      <w:tblPr>
+        <w:tblStyle w:val="Tablanormal1"/>
+        <w:tblW w:w="0" w:type="auto"/>
+        <w:tblLook w:val="06A0" w:firstRow="1" w:lastRow="0" w:firstColumn="1" w:lastColumn="0" w:noHBand="1" w:noVBand="1"/>
+      </w:tblPr>
+      <w:tblGrid>
+        <w:gridCol w:w="1512"/>
+        <w:gridCol w:w="1548"/>
+        <w:gridCol w:w="5791"/>
+      </w:tblGrid>
+      <w:tr>
+        <w:trPr>
+          <w:cnfStyle w:val="100000000000" w:firstRow="1" w:lastRow="0" w:firstColumn="0" w:lastColumn="0" w:oddVBand="0" w:evenVBand="0" w:oddHBand="0" w:evenHBand="0" w:firstRowFirstColumn="0" w:firstRowLastColumn="0" w:lastRowFirstColumn="0" w:lastRowLastColumn="0"/>
+        </w:trPr>
+        <w:tc>
+          <w:tcPr>
+            <w:cnfStyle w:val="001000000000" w:firstRow="0" w:lastRow="0" w:firstColumn="1" w:lastColumn="0" w:oddVBand="0" w:evenVBand="0" w:oddHBand="0" w:evenHBand="0" w:firstRowFirstColumn="0" w:firstRowLastColumn="0" w:lastRowFirstColumn="0" w:lastRowLastColumn="0"/>
+            <w:tcW w:w="0" w:type="auto"/>
+            <w:shd w:val="clear" w:color="auto" w:fill="E8E8E8" w:themeFill="background2"/>
+            <w:hideMark/>
+          </w:tcPr>
+          <w:p>
+            <w:pPr>
+              <w:spacing w:after="160" w:line="279" w:lineRule="auto"/>
+            </w:pPr>
+            <w:r>
+              <w:t>Campo</w:t>
+            </w:r>
+          </w:p>
+        </w:tc>
+        <w:tc>
+          <w:tcPr>
+            <w:tcW w:w="0" w:type="auto"/>
+            <w:shd w:val="clear" w:color="auto" w:fill="E8E8E8" w:themeFill="background2"/>
+            <w:hideMark/>
+          </w:tcPr>
+          <w:p>
+            <w:pPr>
+              <w:spacing w:after="160" w:line="279" w:lineRule="auto"/>
+              <w:cnfStyle w:val="100000000000" w:firstRow="1" w:lastRow="0" w:firstColumn="0" w:lastColumn="0" w:oddVBand="0" w:evenVBand="0" w:oddHBand="0" w:evenHBand="0" w:firstRowFirstColumn="0" w:firstRowLastColumn="0" w:lastRowFirstColumn="0" w:lastRowLastColumn="0"/>
+            </w:pPr>
+            <w:r>
+              <w:t>Tipo de dato</w:t>
+            </w:r>
+          </w:p>
+        </w:tc>
+        <w:tc>
+          <w:tcPr>
+            <w:tcW w:w="0" w:type="auto"/>
+            <w:shd w:val="clear" w:color="auto" w:fill="E8E8E8" w:themeFill="background2"/>
+            <w:hideMark/>
+          </w:tcPr>
+          <w:p>
+            <w:pPr>
+              <w:spacing w:after="160" w:line="279" w:lineRule="auto"/>
+              <w:cnfStyle w:val="100000000000" w:firstRow="1" w:lastRow="0" w:firstColumn="0" w:lastColumn="0" w:oddVBand="0" w:evenVBand="0" w:oddHBand="0" w:evenHBand="0" w:firstRowFirstColumn="0" w:firstRowLastColumn="0" w:lastRowFirstColumn="0" w:lastRowLastColumn="0"/>
+            </w:pPr>
+            <w:r>
+              <w:t>Descripción</w:t>
+            </w:r>
+          </w:p>
+        </w:tc>
+      </w:tr>
+      <w:tr>
+        <w:tc>
+          <w:tcPr>
+            <w:cnfStyle w:val="001000000000" w:firstRow="0" w:lastRow="0" w:firstColumn="1" w:lastColumn="0" w:oddVBand="0" w:evenVBand="0" w:oddHBand="0" w:evenHBand="0" w:firstRowFirstColumn="0" w:firstRowLastColumn="0" w:lastRowFirstColumn="0" w:lastRowLastColumn="0"/>
+            <w:tcW w:w="0" w:type="auto"/>
+            <w:hideMark/>
+          </w:tcPr>
+          <w:p>
+            <w:pPr>
+              <w:spacing w:after="160" w:line="279" w:lineRule="auto"/>
+            </w:pPr>
+            <w:r>
+              <w:t>id</w:t>
+            </w:r>
+          </w:p>
+        </w:tc>
+        <w:tc>
+          <w:tcPr>
+            <w:tcW w:w="0" w:type="auto"/>
+            <w:hideMark/>
+          </w:tcPr>
+          <w:p>
+            <w:pPr>
+              <w:spacing w:after="160" w:line="279" w:lineRule="auto"/>
+              <w:cnfStyle w:val="000000000000" w:firstRow="0" w:lastRow="0" w:firstColumn="0" w:lastColumn="0" w:oddVBand="0" w:evenVBand="0" w:oddHBand="0" w:evenHBand="0" w:firstRowFirstColumn="0" w:firstRowLastColumn="0" w:lastRowFirstColumn="0" w:lastRowLastColumn="0"/>
+            </w:pPr>
+            <w:r>
+              <w:t>INT</w:t>
+            </w:r>
+          </w:p>
+        </w:tc>
+        <w:tc>
+          <w:tcPr>
+            <w:tcW w:w="0" w:type="auto"/>
+            <w:hideMark/>
+          </w:tcPr>
+          <w:p>
+            <w:pPr>
+              <w:spacing w:after="160" w:line="279" w:lineRule="auto"/>
+              <w:cnfStyle w:val="000000000000" w:firstRow="0" w:lastRow="0" w:firstColumn="0" w:lastColumn="0" w:oddVBand="0" w:evenVBand="0" w:oddHBand="0" w:evenHBand="0" w:firstRowFirstColumn="0" w:firstRowLastColumn="0" w:lastRowFirstColumn="0" w:lastRowLastColumn="0"/>
+            </w:pPr>
+            <w:r>
+              <w:t xml:space="preserve">Identificador único del </w:t>
+            </w:r>
+            <w:r>
+              <w:t>tipo de comida</w:t>
+            </w:r>
+            <w:r>
+              <w:t xml:space="preserve"> (clave primaria)</w:t>
+            </w:r>
+          </w:p>
+        </w:tc>
+      </w:tr>
+      <w:tr>
+        <w:tc>
+          <w:tcPr>
+            <w:cnfStyle w:val="001000000000" w:firstRow="0" w:lastRow="0" w:firstColumn="1" w:lastColumn="0" w:oddVBand="0" w:evenVBand="0" w:oddHBand="0" w:evenHBand="0" w:firstRowFirstColumn="0" w:firstRowLastColumn="0" w:lastRowFirstColumn="0" w:lastRowLastColumn="0"/>
+            <w:tcW w:w="0" w:type="auto"/>
+          </w:tcPr>
+          <w:p>
+            <w:r>
+              <w:t>descripción</w:t>
+            </w:r>
+          </w:p>
+        </w:tc>
+        <w:tc>
+          <w:tcPr>
+            <w:tcW w:w="0" w:type="auto"/>
+          </w:tcPr>
+          <w:p>
+            <w:pPr>
+              <w:cnfStyle w:val="000000000000" w:firstRow="0" w:lastRow="0" w:firstColumn="0" w:lastColumn="0" w:oddVBand="0" w:evenVBand="0" w:oddHBand="0" w:evenHBand="0" w:firstRowFirstColumn="0" w:firstRowLastColumn="0" w:lastRowFirstColumn="0" w:lastRowLastColumn="0"/>
+            </w:pPr>
+            <w:r>
+              <w:t>VARCHAR</w:t>
+            </w:r>
+          </w:p>
+        </w:tc>
+        <w:tc>
+          <w:tcPr>
+            <w:tcW w:w="0" w:type="auto"/>
+          </w:tcPr>
+          <w:p>
+            <w:pPr>
+              <w:cnfStyle w:val="000000000000" w:firstRow="0" w:lastRow="0" w:firstColumn="0" w:lastColumn="0" w:oddVBand="0" w:evenVBand="0" w:oddHBand="0" w:evenHBand="0" w:firstRowFirstColumn="0" w:firstRowLastColumn="0" w:lastRowFirstColumn="0" w:lastRowLastColumn="0"/>
+            </w:pPr>
+            <w:r>
+              <w:t>Nombre de la comida</w:t>
+            </w:r>
+          </w:p>
+        </w:tc>
+      </w:tr>
+    </w:tbl>
+    <w:p>
+      <w:pPr>
+        <w:spacing w:after="0"/>
+        <w:rPr>
+          <w:b/>
+          <w:bCs/>
+        </w:rPr>
+      </w:pPr>
+    </w:p>
+    <w:p>
+      <w:pPr>
+        <w:spacing w:after="0"/>
+      </w:pPr>
+      <w:r>
+        <w:rPr>
+          <w:b/>
+          <w:bCs/>
+        </w:rPr>
+        <w:t>Clave primaria:</w:t>
+      </w:r>
+      <w:r>
+        <w:t xml:space="preserve"> </w:t>
+      </w:r>
+      <w:proofErr w:type="gramStart"/>
+      <w:r>
+        <w:t>{</w:t>
+      </w:r>
+      <w:r>
+        <w:t xml:space="preserve"> id</w:t>
+      </w:r>
+      <w:proofErr w:type="gramEnd"/>
+      <w:r>
+        <w:t xml:space="preserve"> </w:t>
+      </w:r>
+      <w:r>
+        <w:t>}</w:t>
+      </w:r>
+    </w:p>
+    <w:p/>
+    <w:p>
+      <w:pPr>
+        <w:pStyle w:val="Prrafodelista"/>
+        <w:numPr>
+          <w:ilvl w:val="0"/>
+          <w:numId w:val="28"/>
+        </w:numPr>
+        <w:rPr>
+          <w:b/>
+          <w:bCs/>
+        </w:rPr>
+      </w:pPr>
+      <w:r>
+        <w:rPr>
+          <w:b/>
+          <w:bCs/>
+        </w:rPr>
+        <w:t>Tabla: Objetivos</w:t>
+      </w:r>
+    </w:p>
+    <w:tbl>
+      <w:tblPr>
+        <w:tblStyle w:val="Tablaconcuadrculaclara"/>
+        <w:tblW w:w="0" w:type="auto"/>
+        <w:tblLook w:val="06A0" w:firstRow="1" w:lastRow="0" w:firstColumn="1" w:lastColumn="0" w:noHBand="1" w:noVBand="1"/>
+      </w:tblPr>
+      <w:tblGrid>
+        <w:gridCol w:w="1440"/>
+        <w:gridCol w:w="1548"/>
+        <w:gridCol w:w="5835"/>
+      </w:tblGrid>
+      <w:tr>
+        <w:tc>
+          <w:tcPr>
+            <w:tcW w:w="0" w:type="auto"/>
+            <w:hideMark/>
+          </w:tcPr>
+          <w:p>
+            <w:pPr>
+              <w:spacing w:after="160" w:line="279" w:lineRule="auto"/>
+              <w:rPr>
+                <w:b/>
+                <w:bCs/>
+              </w:rPr>
+            </w:pPr>
+            <w:r>
+              <w:rPr>
+                <w:b/>
+                <w:bCs/>
+              </w:rPr>
+              <w:t>Campo</w:t>
+            </w:r>
+          </w:p>
+        </w:tc>
+        <w:tc>
+          <w:tcPr>
+            <w:tcW w:w="0" w:type="auto"/>
+            <w:hideMark/>
+          </w:tcPr>
+          <w:p>
+            <w:pPr>
+              <w:spacing w:after="160" w:line="279" w:lineRule="auto"/>
+              <w:rPr>
+                <w:b/>
+                <w:bCs/>
+              </w:rPr>
+            </w:pPr>
+            <w:r>
+              <w:rPr>
+                <w:b/>
+                <w:bCs/>
+              </w:rPr>
+              <w:t>Tipo de dato</w:t>
+            </w:r>
+          </w:p>
+        </w:tc>
+        <w:tc>
+          <w:tcPr>
+            <w:tcW w:w="0" w:type="auto"/>
+            <w:hideMark/>
+          </w:tcPr>
+          <w:p>
+            <w:pPr>
+              <w:spacing w:after="160" w:line="279" w:lineRule="auto"/>
+              <w:rPr>
+                <w:b/>
+                <w:bCs/>
+              </w:rPr>
+            </w:pPr>
+            <w:r>
+              <w:rPr>
+                <w:b/>
+                <w:bCs/>
+              </w:rPr>
+              <w:t>Descripción</w:t>
+            </w:r>
+          </w:p>
+        </w:tc>
+      </w:tr>
+      <w:tr>
+        <w:tc>
+          <w:tcPr>
+            <w:tcW w:w="0" w:type="auto"/>
+            <w:hideMark/>
+          </w:tcPr>
+          <w:p>
+            <w:pPr>
+              <w:spacing w:after="160" w:line="279" w:lineRule="auto"/>
+            </w:pPr>
+            <w:r>
+              <w:t>id</w:t>
+            </w:r>
+          </w:p>
+        </w:tc>
+        <w:tc>
+          <w:tcPr>
+            <w:tcW w:w="0" w:type="auto"/>
+            <w:hideMark/>
+          </w:tcPr>
+          <w:p>
+            <w:pPr>
+              <w:spacing w:after="160" w:line="279" w:lineRule="auto"/>
+            </w:pPr>
+            <w:r>
+              <w:t>INT</w:t>
+            </w:r>
+          </w:p>
+        </w:tc>
+        <w:tc>
+          <w:tcPr>
+            <w:tcW w:w="0" w:type="auto"/>
+            <w:hideMark/>
+          </w:tcPr>
+          <w:p>
+            <w:pPr>
+              <w:spacing w:after="160" w:line="279" w:lineRule="auto"/>
+            </w:pPr>
+            <w:r>
+              <w:t xml:space="preserve">Identificador único del </w:t>
+            </w:r>
+            <w:r>
+              <w:t>tipo de objetivo</w:t>
+            </w:r>
+            <w:r>
+              <w:t xml:space="preserve"> (clave primaria)</w:t>
+            </w:r>
+          </w:p>
+        </w:tc>
+      </w:tr>
+      <w:tr>
+        <w:tc>
+          <w:tcPr>
+            <w:tcW w:w="0" w:type="auto"/>
+          </w:tcPr>
+          <w:p>
+            <w:r>
+              <w:t>descripción</w:t>
+            </w:r>
+          </w:p>
+        </w:tc>
+        <w:tc>
+          <w:tcPr>
+            <w:tcW w:w="0" w:type="auto"/>
+          </w:tcPr>
+          <w:p>
+            <w:r>
+              <w:t>VARCHAR</w:t>
+            </w:r>
+          </w:p>
+        </w:tc>
+        <w:tc>
+          <w:tcPr>
+            <w:tcW w:w="0" w:type="auto"/>
+          </w:tcPr>
+          <w:p>
+            <w:r>
+              <w:t>Descripción</w:t>
+            </w:r>
+            <w:r>
+              <w:t xml:space="preserve"> del objetivo</w:t>
+            </w:r>
+          </w:p>
+        </w:tc>
+      </w:tr>
+    </w:tbl>
+    <w:p>
+      <w:pPr>
+        <w:spacing w:after="0"/>
+        <w:rPr>
+          <w:b/>
+          <w:bCs/>
+        </w:rPr>
+      </w:pPr>
+    </w:p>
+    <w:p>
+      <w:pPr>
+        <w:spacing w:after="0"/>
+      </w:pPr>
+      <w:r>
+        <w:rPr>
+          <w:b/>
+          <w:bCs/>
+        </w:rPr>
+        <w:t>Clave primaria:</w:t>
+      </w:r>
+      <w:r>
+        <w:t xml:space="preserve"> </w:t>
+      </w:r>
+      <w:proofErr w:type="gramStart"/>
+      <w:r>
+        <w:t>{</w:t>
+      </w:r>
+      <w:r>
+        <w:t xml:space="preserve"> id</w:t>
+      </w:r>
+      <w:proofErr w:type="gramEnd"/>
+      <w:r>
+        <w:t xml:space="preserve"> </w:t>
+      </w:r>
+      <w:r>
+        <w:t>}</w:t>
+      </w:r>
+    </w:p>
+    <w:p/>
+    <w:p>
+      <w:pPr>
+        <w:pStyle w:val="Prrafodelista"/>
+        <w:numPr>
+          <w:ilvl w:val="0"/>
+          <w:numId w:val="28"/>
+        </w:numPr>
+        <w:rPr>
+          <w:b/>
+          <w:bCs/>
+        </w:rPr>
+      </w:pPr>
+      <w:r>
+        <w:rPr>
+          <w:b/>
+          <w:bCs/>
+        </w:rPr>
+        <w:t>Tabla: Actividad</w:t>
+      </w:r>
+    </w:p>
+    <w:tbl>
+      <w:tblPr>
+        <w:tblStyle w:val="Tablaconcuadrculaclara"/>
+        <w:tblW w:w="0" w:type="auto"/>
+        <w:tblLook w:val="04A0" w:firstRow="1" w:lastRow="0" w:firstColumn="1" w:lastColumn="0" w:noHBand="0" w:noVBand="1"/>
+      </w:tblPr>
+      <w:tblGrid>
+        <w:gridCol w:w="1440"/>
+        <w:gridCol w:w="1548"/>
+        <w:gridCol w:w="5959"/>
+      </w:tblGrid>
+      <w:tr>
+        <w:tc>
+          <w:tcPr>
+            <w:tcW w:w="0" w:type="auto"/>
+            <w:shd w:val="clear" w:color="auto" w:fill="E8E8E8" w:themeFill="background2"/>
+            <w:hideMark/>
+          </w:tcPr>
+          <w:p>
+            <w:pPr>
+              <w:spacing w:after="160" w:line="279" w:lineRule="auto"/>
+              <w:rPr>
+                <w:b/>
+                <w:bCs/>
+              </w:rPr>
+            </w:pPr>
+            <w:r>
+              <w:rPr>
+                <w:b/>
+                <w:bCs/>
+              </w:rPr>
+              <w:t>Campo</w:t>
+            </w:r>
+          </w:p>
+        </w:tc>
+        <w:tc>
+          <w:tcPr>
+            <w:tcW w:w="0" w:type="auto"/>
+            <w:shd w:val="clear" w:color="auto" w:fill="E8E8E8" w:themeFill="background2"/>
+            <w:hideMark/>
+          </w:tcPr>
+          <w:p>
+            <w:pPr>
+              <w:spacing w:after="160" w:line="279" w:lineRule="auto"/>
+              <w:rPr>
+                <w:b/>
+                <w:bCs/>
+              </w:rPr>
+            </w:pPr>
+            <w:r>
+              <w:rPr>
+                <w:b/>
+                <w:bCs/>
+              </w:rPr>
+              <w:t>Tipo de dato</w:t>
+            </w:r>
+          </w:p>
+        </w:tc>
+        <w:tc>
+          <w:tcPr>
+            <w:tcW w:w="0" w:type="auto"/>
+            <w:shd w:val="clear" w:color="auto" w:fill="E8E8E8" w:themeFill="background2"/>
+            <w:hideMark/>
+          </w:tcPr>
+          <w:p>
+            <w:pPr>
+              <w:spacing w:after="160" w:line="279" w:lineRule="auto"/>
+              <w:rPr>
+                <w:b/>
+                <w:bCs/>
+              </w:rPr>
+            </w:pPr>
+            <w:r>
+              <w:rPr>
+                <w:b/>
+                <w:bCs/>
+              </w:rPr>
+              <w:t>Descripción</w:t>
+            </w:r>
+          </w:p>
+        </w:tc>
+      </w:tr>
+      <w:tr>
+        <w:tc>
+          <w:tcPr>
+            <w:tcW w:w="0" w:type="auto"/>
+            <w:hideMark/>
+          </w:tcPr>
+          <w:p>
+            <w:pPr>
+              <w:spacing w:after="160" w:line="279" w:lineRule="auto"/>
+            </w:pPr>
+            <w:r>
+              <w:t>id</w:t>
+            </w:r>
+          </w:p>
+        </w:tc>
+        <w:tc>
+          <w:tcPr>
+            <w:tcW w:w="0" w:type="auto"/>
+            <w:hideMark/>
+          </w:tcPr>
+          <w:p>
+            <w:pPr>
+              <w:spacing w:after="160" w:line="279" w:lineRule="auto"/>
+            </w:pPr>
+            <w:r>
+              <w:t>INT</w:t>
+            </w:r>
+          </w:p>
+        </w:tc>
+        <w:tc>
+          <w:tcPr>
+            <w:tcW w:w="0" w:type="auto"/>
+            <w:hideMark/>
+          </w:tcPr>
+          <w:p>
+            <w:pPr>
+              <w:spacing w:after="160" w:line="279" w:lineRule="auto"/>
+            </w:pPr>
+            <w:r>
+              <w:t xml:space="preserve">Identificador único del </w:t>
+            </w:r>
+            <w:r>
+              <w:t>tipo de actividad</w:t>
+            </w:r>
+            <w:r>
+              <w:t xml:space="preserve"> (clave primaria)</w:t>
+            </w:r>
+          </w:p>
+        </w:tc>
+      </w:tr>
+      <w:tr>
+        <w:tc>
+          <w:tcPr>
+            <w:tcW w:w="0" w:type="auto"/>
+          </w:tcPr>
+          <w:p>
+            <w:r>
+              <w:t>descripción</w:t>
+            </w:r>
+          </w:p>
+        </w:tc>
+        <w:tc>
+          <w:tcPr>
+            <w:tcW w:w="0" w:type="auto"/>
+          </w:tcPr>
+          <w:p>
+            <w:r>
+              <w:t>VARCHAR</w:t>
+            </w:r>
+          </w:p>
+        </w:tc>
+        <w:tc>
+          <w:tcPr>
+            <w:tcW w:w="0" w:type="auto"/>
+          </w:tcPr>
+          <w:p>
+            <w:proofErr w:type="gramStart"/>
+            <w:r>
+              <w:t xml:space="preserve">Descripción </w:t>
+            </w:r>
+            <w:r>
+              <w:t xml:space="preserve"> de</w:t>
+            </w:r>
+            <w:proofErr w:type="gramEnd"/>
+            <w:r>
+              <w:t xml:space="preserve"> la actividad</w:t>
+            </w:r>
+          </w:p>
+        </w:tc>
+      </w:tr>
+    </w:tbl>
+    <w:p>
+      <w:pPr>
+        <w:spacing w:after="0"/>
+        <w:rPr>
+          <w:b/>
+          <w:bCs/>
+        </w:rPr>
+      </w:pPr>
+    </w:p>
+    <w:p>
+      <w:pPr>
+        <w:spacing w:after="0"/>
+      </w:pPr>
+      <w:r>
+        <w:rPr>
+          <w:b/>
+          <w:bCs/>
+        </w:rPr>
+        <w:t>Clave primaria:</w:t>
+      </w:r>
+      <w:r>
+        <w:t xml:space="preserve"> </w:t>
+      </w:r>
+      <w:proofErr w:type="gramStart"/>
+      <w:r>
+        <w:t>{</w:t>
+      </w:r>
+      <w:r>
+        <w:t xml:space="preserve"> id</w:t>
+      </w:r>
+      <w:proofErr w:type="gramEnd"/>
+      <w:r>
+        <w:t xml:space="preserve"> </w:t>
+      </w:r>
+      <w:r>
+        <w:t>}</w:t>
+      </w:r>
+    </w:p>
+    <w:p/>
+    <w:p>
+      <w:pPr>
+        <w:pStyle w:val="Prrafodelista"/>
+        <w:numPr>
+          <w:ilvl w:val="0"/>
+          <w:numId w:val="28"/>
+        </w:numPr>
+        <w:rPr>
+          <w:b/>
+          <w:bCs/>
+        </w:rPr>
+      </w:pPr>
+      <w:r>
+        <w:rPr>
+          <w:b/>
+          <w:bCs/>
+        </w:rPr>
+        <w:t>Tabla: Alimentos</w:t>
+      </w:r>
+    </w:p>
+    <w:tbl>
+      <w:tblPr>
+        <w:tblStyle w:val="Tablaconcuadrculaclara"/>
+        <w:tblW w:w="0" w:type="auto"/>
+        <w:tblLook w:val="06A0" w:firstRow="1" w:lastRow="0" w:firstColumn="1" w:lastColumn="0" w:noHBand="1" w:noVBand="1"/>
+      </w:tblPr>
+      <w:tblGrid>
+        <w:gridCol w:w="1676"/>
+        <w:gridCol w:w="1955"/>
+        <w:gridCol w:w="5385"/>
+      </w:tblGrid>
+      <w:tr>
+        <w:tc>
+          <w:tcPr>
+            <w:tcW w:w="0" w:type="auto"/>
+            <w:shd w:val="clear" w:color="auto" w:fill="E8E8E8" w:themeFill="background2"/>
+            <w:hideMark/>
+          </w:tcPr>
+          <w:p>
+            <w:pPr>
+              <w:spacing w:after="160" w:line="279" w:lineRule="auto"/>
+              <w:rPr>
+                <w:b/>
+                <w:bCs/>
+              </w:rPr>
+            </w:pPr>
+            <w:r>
+              <w:rPr>
+                <w:b/>
+                <w:bCs/>
+              </w:rPr>
+              <w:t>Campo</w:t>
+            </w:r>
+          </w:p>
+        </w:tc>
+        <w:tc>
+          <w:tcPr>
+            <w:tcW w:w="2189" w:type="dxa"/>
+            <w:shd w:val="clear" w:color="auto" w:fill="E8E8E8" w:themeFill="background2"/>
+            <w:hideMark/>
+          </w:tcPr>
+          <w:p>
+            <w:pPr>
+              <w:spacing w:after="160" w:line="279" w:lineRule="auto"/>
+              <w:rPr>
+                <w:b/>
+                <w:bCs/>
+              </w:rPr>
+            </w:pPr>
+            <w:r>
+              <w:rPr>
+                <w:b/>
+                <w:bCs/>
+              </w:rPr>
+              <w:t>Tipo de dato</w:t>
+            </w:r>
+          </w:p>
+        </w:tc>
+        <w:tc>
+          <w:tcPr>
+            <w:tcW w:w="5151" w:type="dxa"/>
+            <w:shd w:val="clear" w:color="auto" w:fill="E8E8E8" w:themeFill="background2"/>
+            <w:hideMark/>
+          </w:tcPr>
+          <w:p>
+            <w:pPr>
+              <w:spacing w:after="160" w:line="279" w:lineRule="auto"/>
+              <w:rPr>
+                <w:b/>
+                <w:bCs/>
+              </w:rPr>
+            </w:pPr>
+            <w:r>
+              <w:rPr>
+                <w:b/>
+                <w:bCs/>
+              </w:rPr>
+              <w:t>Descripción</w:t>
+            </w:r>
+          </w:p>
+        </w:tc>
+      </w:tr>
+      <w:tr>
+        <w:tc>
+          <w:tcPr>
+            <w:tcW w:w="0" w:type="auto"/>
+            <w:hideMark/>
+          </w:tcPr>
+          <w:p>
+            <w:pPr>
+              <w:spacing w:after="160" w:line="279" w:lineRule="auto"/>
+            </w:pPr>
+            <w:r>
+              <w:t>id</w:t>
+            </w:r>
+          </w:p>
+        </w:tc>
+        <w:tc>
+          <w:tcPr>
+            <w:tcW w:w="0" w:type="auto"/>
+            <w:hideMark/>
+          </w:tcPr>
+          <w:p>
+            <w:pPr>
+              <w:spacing w:after="160" w:line="279" w:lineRule="auto"/>
+            </w:pPr>
+            <w:r>
+              <w:t>VARCHAR</w:t>
+            </w:r>
+          </w:p>
+        </w:tc>
+        <w:tc>
+          <w:tcPr>
+            <w:tcW w:w="0" w:type="auto"/>
+            <w:hideMark/>
+          </w:tcPr>
+          <w:p>
+            <w:pPr>
+              <w:spacing w:after="160" w:line="279" w:lineRule="auto"/>
+            </w:pPr>
+            <w:r>
+              <w:t xml:space="preserve">Identificador único del </w:t>
+            </w:r>
+            <w:r>
+              <w:t>alimento</w:t>
+            </w:r>
+            <w:r>
+              <w:t xml:space="preserve"> (clave primaria)</w:t>
+            </w:r>
+          </w:p>
+        </w:tc>
+      </w:tr>
+      <w:tr>
+        <w:tc>
+          <w:tcPr>
+            <w:tcW w:w="0" w:type="auto"/>
+          </w:tcPr>
+          <w:p>
+            <w:proofErr w:type="spellStart"/>
+            <w:r>
+              <w:t>uid</w:t>
+            </w:r>
+            <w:proofErr w:type="spellEnd"/>
+          </w:p>
+        </w:tc>
+        <w:tc>
+          <w:tcPr>
+            <w:tcW w:w="0" w:type="auto"/>
+          </w:tcPr>
+          <w:p>
+            <w:r>
+              <w:t>VARCHAR</w:t>
+            </w:r>
+          </w:p>
+        </w:tc>
+        <w:tc>
+          <w:tcPr>
+            <w:tcW w:w="0" w:type="auto"/>
+          </w:tcPr>
+          <w:p>
+            <w:r>
+              <w:t>Identificador del usuario</w:t>
+            </w:r>
+          </w:p>
+        </w:tc>
+      </w:tr>
+      <w:tr>
+        <w:tc>
+          <w:tcPr>
+            <w:tcW w:w="0" w:type="auto"/>
+            <w:hideMark/>
+          </w:tcPr>
+          <w:p>
+            <w:pPr>
+              <w:spacing w:after="160" w:line="279" w:lineRule="auto"/>
+            </w:pPr>
+            <w:r>
+              <w:t>base</w:t>
+            </w:r>
+          </w:p>
+        </w:tc>
+        <w:tc>
+          <w:tcPr>
+            <w:tcW w:w="0" w:type="auto"/>
+            <w:hideMark/>
+          </w:tcPr>
+          <w:p>
+            <w:pPr>
+              <w:spacing w:after="160" w:line="279" w:lineRule="auto"/>
+            </w:pPr>
+            <w:r>
+              <w:t>DECIMAL</w:t>
+            </w:r>
+          </w:p>
+        </w:tc>
+        <w:tc>
+          <w:tcPr>
+            <w:tcW w:w="0" w:type="auto"/>
+            <w:hideMark/>
+          </w:tcPr>
+          <w:p>
+            <w:pPr>
+              <w:spacing w:after="160" w:line="279" w:lineRule="auto"/>
+            </w:pPr>
+            <w:r>
+              <w:t>Base en gramos para la cual se indican las cantidades macros</w:t>
+            </w:r>
+          </w:p>
+        </w:tc>
+      </w:tr>
+      <w:tr>
+        <w:tc>
+          <w:tcPr>
+            <w:tcW w:w="0" w:type="auto"/>
+            <w:hideMark/>
+          </w:tcPr>
+          <w:p>
+            <w:pPr>
+              <w:spacing w:after="160" w:line="279" w:lineRule="auto"/>
+            </w:pPr>
+            <w:proofErr w:type="spellStart"/>
+            <w:r>
+              <w:t>calorias</w:t>
+            </w:r>
+            <w:proofErr w:type="spellEnd"/>
+          </w:p>
+        </w:tc>
+        <w:tc>
+          <w:tcPr>
+            <w:tcW w:w="0" w:type="auto"/>
+            <w:hideMark/>
+          </w:tcPr>
+          <w:p>
+            <w:pPr>
+              <w:spacing w:after="160" w:line="279" w:lineRule="auto"/>
+            </w:pPr>
+            <w:r>
+              <w:t>INT</w:t>
+            </w:r>
+          </w:p>
+        </w:tc>
+        <w:tc>
+          <w:tcPr>
+            <w:tcW w:w="0" w:type="auto"/>
+            <w:hideMark/>
+          </w:tcPr>
+          <w:p>
+            <w:pPr>
+              <w:spacing w:after="160" w:line="279" w:lineRule="auto"/>
+            </w:pPr>
+            <w:r>
+              <w:t>Calorías contenidas en la base</w:t>
+            </w:r>
+          </w:p>
+        </w:tc>
+      </w:tr>
+      <w:tr>
+        <w:tc>
+          <w:tcPr>
+            <w:tcW w:w="0" w:type="auto"/>
+            <w:hideMark/>
+          </w:tcPr>
+          <w:p>
+            <w:pPr>
+              <w:spacing w:after="160" w:line="279" w:lineRule="auto"/>
+            </w:pPr>
+            <w:proofErr w:type="spellStart"/>
+            <w:r>
+              <w:t>proteinas</w:t>
+            </w:r>
+            <w:proofErr w:type="spellEnd"/>
+          </w:p>
+        </w:tc>
+        <w:tc>
+          <w:tcPr>
+            <w:tcW w:w="0" w:type="auto"/>
+            <w:hideMark/>
+          </w:tcPr>
+          <w:p>
+            <w:pPr>
+              <w:spacing w:after="160" w:line="279" w:lineRule="auto"/>
+            </w:pPr>
+            <w:r>
+              <w:t>DECIMAL</w:t>
+            </w:r>
+          </w:p>
+        </w:tc>
+        <w:tc>
+          <w:tcPr>
+            <w:tcW w:w="0" w:type="auto"/>
+            <w:hideMark/>
+          </w:tcPr>
+          <w:p>
+            <w:pPr>
+              <w:spacing w:after="160" w:line="279" w:lineRule="auto"/>
+            </w:pPr>
+            <w:r>
+              <w:t xml:space="preserve">Proteínas contenidas en la base </w:t>
+            </w:r>
+          </w:p>
+        </w:tc>
+      </w:tr>
+      <w:tr>
+        <w:tc>
+          <w:tcPr>
+            <w:tcW w:w="0" w:type="auto"/>
+          </w:tcPr>
+          <w:p>
+            <w:r>
+              <w:t>grasas</w:t>
+            </w:r>
+          </w:p>
+        </w:tc>
+        <w:tc>
+          <w:tcPr>
+            <w:tcW w:w="0" w:type="auto"/>
+          </w:tcPr>
+          <w:p>
+            <w:r>
+              <w:t>DECIMAL</w:t>
+            </w:r>
+          </w:p>
+        </w:tc>
+        <w:tc>
+          <w:tcPr>
+            <w:tcW w:w="0" w:type="auto"/>
+          </w:tcPr>
+          <w:p>
+            <w:r>
+              <w:t>Grasas contenidas en la base</w:t>
+            </w:r>
+          </w:p>
+        </w:tc>
+      </w:tr>
+      <w:tr>
+        <w:tc>
+          <w:tcPr>
+            <w:tcW w:w="0" w:type="auto"/>
+          </w:tcPr>
+          <w:p>
+            <w:r>
+              <w:t>carbohidratos</w:t>
+            </w:r>
+          </w:p>
+        </w:tc>
+        <w:tc>
+          <w:tcPr>
+            <w:tcW w:w="0" w:type="auto"/>
+          </w:tcPr>
+          <w:p/>
+        </w:tc>
+        <w:tc>
+          <w:tcPr>
+            <w:tcW w:w="0" w:type="auto"/>
+          </w:tcPr>
+          <w:p>
+            <w:r>
+              <w:t>Carbohidratos contenidos en la base</w:t>
+            </w:r>
+          </w:p>
+        </w:tc>
+      </w:tr>
+    </w:tbl>
+    <w:p>
+      <w:pPr>
+        <w:spacing w:after="0"/>
+        <w:rPr>
+          <w:b/>
+          <w:bCs/>
+        </w:rPr>
+      </w:pPr>
+    </w:p>
+    <w:p>
+      <w:pPr>
+        <w:spacing w:after="0"/>
+      </w:pPr>
+      <w:r>
+        <w:rPr>
+          <w:b/>
+          <w:bCs/>
+        </w:rPr>
+        <w:t>Clave primaria:</w:t>
+      </w:r>
+      <w:r>
+        <w:t xml:space="preserve"> </w:t>
+      </w:r>
+      <w:proofErr w:type="gramStart"/>
+      <w:r>
+        <w:t>{</w:t>
+      </w:r>
+      <w:r>
+        <w:t xml:space="preserve"> id</w:t>
+      </w:r>
+      <w:proofErr w:type="gramEnd"/>
+      <w:r>
+        <w:t xml:space="preserve"> </w:t>
+      </w:r>
+      <w:r>
+        <w:t>}</w:t>
+      </w:r>
+    </w:p>
+    <w:p>
+      <w:pPr>
+        <w:spacing w:after="0"/>
+      </w:pPr>
+      <w:r>
+        <w:rPr>
+          <w:b/>
+          <w:bCs/>
+        </w:rPr>
+        <w:lastRenderedPageBreak/>
+        <w:t xml:space="preserve">Clave </w:t>
+      </w:r>
+      <w:proofErr w:type="gramStart"/>
+      <w:r>
+        <w:rPr>
+          <w:b/>
+          <w:bCs/>
+        </w:rPr>
+        <w:t>foránea</w:t>
+      </w:r>
+      <w:r>
+        <w:t xml:space="preserve"> :</w:t>
+      </w:r>
+      <w:proofErr w:type="gramEnd"/>
+      <w:r>
+        <w:t xml:space="preserve"> </w:t>
+      </w:r>
+      <w:proofErr w:type="gramStart"/>
+      <w:r>
+        <w:t xml:space="preserve">{ </w:t>
+      </w:r>
+      <w:proofErr w:type="spellStart"/>
+      <w:r>
+        <w:t>uid</w:t>
+      </w:r>
+      <w:proofErr w:type="spellEnd"/>
+      <w:proofErr w:type="gramEnd"/>
+      <w:r>
+        <w:t xml:space="preserve"> } hace referencia a </w:t>
+      </w:r>
+      <w:r>
+        <w:rPr>
+          <w:b/>
+          <w:bCs/>
+        </w:rPr>
+        <w:t>usuarios</w:t>
+      </w:r>
+      <w:r>
+        <w:t xml:space="preserve"> </w:t>
+      </w:r>
+    </w:p>
+    <w:p/>
+    <w:p>
+      <w:pPr>
+        <w:pStyle w:val="Prrafodelista"/>
+        <w:numPr>
+          <w:ilvl w:val="0"/>
+          <w:numId w:val="28"/>
+        </w:numPr>
+        <w:rPr>
+          <w:b/>
+          <w:bCs/>
+        </w:rPr>
+      </w:pPr>
+      <w:r>
+        <w:rPr>
+          <w:b/>
+          <w:bCs/>
+        </w:rPr>
+        <w:t xml:space="preserve">Tabla: </w:t>
+      </w:r>
+      <w:r>
+        <w:rPr>
+          <w:b/>
+          <w:bCs/>
+        </w:rPr>
+        <w:t>Registros</w:t>
+      </w:r>
+    </w:p>
+    <w:tbl>
+      <w:tblPr>
+        <w:tblStyle w:val="Tablaconcuadrculaclara"/>
+        <w:tblW w:w="0" w:type="auto"/>
+        <w:tblLook w:val="06A0" w:firstRow="1" w:lastRow="0" w:firstColumn="1" w:lastColumn="0" w:noHBand="1" w:noVBand="1"/>
+      </w:tblPr>
+      <w:tblGrid>
+        <w:gridCol w:w="1814"/>
+        <w:gridCol w:w="1548"/>
+        <w:gridCol w:w="5035"/>
+      </w:tblGrid>
+      <w:tr>
+        <w:tc>
+          <w:tcPr>
+            <w:tcW w:w="0" w:type="auto"/>
+            <w:shd w:val="clear" w:color="auto" w:fill="E8E8E8" w:themeFill="background2"/>
+            <w:hideMark/>
+          </w:tcPr>
+          <w:p>
+            <w:pPr>
+              <w:spacing w:after="160" w:line="279" w:lineRule="auto"/>
+              <w:rPr>
+                <w:b/>
+                <w:bCs/>
+              </w:rPr>
+            </w:pPr>
+            <w:r>
+              <w:rPr>
+                <w:b/>
+                <w:bCs/>
+              </w:rPr>
+              <w:t>Campo</w:t>
+            </w:r>
+          </w:p>
+        </w:tc>
+        <w:tc>
+          <w:tcPr>
+            <w:tcW w:w="0" w:type="auto"/>
+            <w:shd w:val="clear" w:color="auto" w:fill="E8E8E8" w:themeFill="background2"/>
+            <w:hideMark/>
+          </w:tcPr>
+          <w:p>
+            <w:pPr>
+              <w:spacing w:after="160" w:line="279" w:lineRule="auto"/>
+              <w:rPr>
+                <w:b/>
+                <w:bCs/>
+              </w:rPr>
+            </w:pPr>
+            <w:r>
+              <w:rPr>
+                <w:b/>
+                <w:bCs/>
+              </w:rPr>
+              <w:t>Tipo de dato</w:t>
+            </w:r>
+          </w:p>
+        </w:tc>
+        <w:tc>
+          <w:tcPr>
+            <w:tcW w:w="0" w:type="auto"/>
+            <w:shd w:val="clear" w:color="auto" w:fill="E8E8E8" w:themeFill="background2"/>
+            <w:hideMark/>
+          </w:tcPr>
+          <w:p>
+            <w:pPr>
+              <w:spacing w:after="160" w:line="279" w:lineRule="auto"/>
+              <w:rPr>
+                <w:b/>
+                <w:bCs/>
+              </w:rPr>
+            </w:pPr>
+            <w:r>
+              <w:rPr>
+                <w:b/>
+                <w:bCs/>
+              </w:rPr>
+              <w:t>Descripción</w:t>
+            </w:r>
+          </w:p>
+        </w:tc>
+      </w:tr>
+      <w:tr>
+        <w:tc>
+          <w:tcPr>
+            <w:tcW w:w="0" w:type="auto"/>
+            <w:hideMark/>
+          </w:tcPr>
+          <w:p>
+            <w:pPr>
+              <w:spacing w:after="160" w:line="279" w:lineRule="auto"/>
+            </w:pPr>
+            <w:r>
+              <w:t>id</w:t>
+            </w:r>
+          </w:p>
+        </w:tc>
+        <w:tc>
+          <w:tcPr>
+            <w:tcW w:w="0" w:type="auto"/>
+            <w:hideMark/>
+          </w:tcPr>
+          <w:p>
+            <w:pPr>
+              <w:spacing w:after="160" w:line="279" w:lineRule="auto"/>
+            </w:pPr>
+            <w:r>
+              <w:t>VARCHAR</w:t>
+            </w:r>
+          </w:p>
+        </w:tc>
+        <w:tc>
+          <w:tcPr>
+            <w:tcW w:w="0" w:type="auto"/>
+            <w:hideMark/>
+          </w:tcPr>
+          <w:p>
+            <w:pPr>
+              <w:spacing w:after="160" w:line="279" w:lineRule="auto"/>
+            </w:pPr>
+            <w:r>
+              <w:t xml:space="preserve">Identificador único del </w:t>
+            </w:r>
+            <w:r>
+              <w:t>registro</w:t>
+            </w:r>
+            <w:r>
+              <w:t xml:space="preserve"> (clave primaria)</w:t>
+            </w:r>
+          </w:p>
+        </w:tc>
+      </w:tr>
+      <w:tr>
+        <w:tc>
+          <w:tcPr>
+            <w:tcW w:w="0" w:type="auto"/>
+          </w:tcPr>
+          <w:p>
+            <w:proofErr w:type="spellStart"/>
+            <w:r>
+              <w:t>Uid</w:t>
+            </w:r>
+            <w:proofErr w:type="spellEnd"/>
+          </w:p>
+        </w:tc>
+        <w:tc>
+          <w:tcPr>
+            <w:tcW w:w="0" w:type="auto"/>
+          </w:tcPr>
+          <w:p>
+            <w:r>
+              <w:t>VARCHAR</w:t>
+            </w:r>
+          </w:p>
+        </w:tc>
+        <w:tc>
+          <w:tcPr>
+            <w:tcW w:w="0" w:type="auto"/>
+          </w:tcPr>
+          <w:p>
+            <w:r>
+              <w:t>Identificador del usuario</w:t>
+            </w:r>
+          </w:p>
+        </w:tc>
+      </w:tr>
+      <w:tr>
+        <w:tc>
+          <w:tcPr>
+            <w:tcW w:w="0" w:type="auto"/>
+            <w:hideMark/>
+          </w:tcPr>
+          <w:p>
+            <w:pPr>
+              <w:spacing w:after="160" w:line="279" w:lineRule="auto"/>
+            </w:pPr>
+            <w:r>
+              <w:t>fecha</w:t>
+            </w:r>
+          </w:p>
+        </w:tc>
+        <w:tc>
+          <w:tcPr>
+            <w:tcW w:w="0" w:type="auto"/>
+            <w:hideMark/>
+          </w:tcPr>
+          <w:p>
+            <w:pPr>
+              <w:spacing w:after="160" w:line="279" w:lineRule="auto"/>
+            </w:pPr>
+            <w:r>
+              <w:t>date</w:t>
+            </w:r>
+          </w:p>
+        </w:tc>
+        <w:tc>
+          <w:tcPr>
+            <w:tcW w:w="0" w:type="auto"/>
+            <w:hideMark/>
+          </w:tcPr>
+          <w:p>
+            <w:pPr>
+              <w:spacing w:after="160" w:line="279" w:lineRule="auto"/>
+            </w:pPr>
+            <w:r>
+              <w:t>Fecha de registro</w:t>
+            </w:r>
+          </w:p>
+        </w:tc>
+      </w:tr>
+      <w:tr>
+        <w:tc>
+          <w:tcPr>
+            <w:tcW w:w="0" w:type="auto"/>
+            <w:hideMark/>
+          </w:tcPr>
+          <w:p>
+            <w:pPr>
+              <w:spacing w:after="160" w:line="279" w:lineRule="auto"/>
+            </w:pPr>
+            <w:proofErr w:type="spellStart"/>
+            <w:r>
+              <w:t>t</w:t>
+            </w:r>
+            <w:r>
+              <w:t>ipo_comida_id</w:t>
+            </w:r>
+            <w:proofErr w:type="spellEnd"/>
+          </w:p>
+        </w:tc>
+        <w:tc>
+          <w:tcPr>
+            <w:tcW w:w="0" w:type="auto"/>
+            <w:hideMark/>
+          </w:tcPr>
+          <w:p>
+            <w:pPr>
+              <w:spacing w:after="160" w:line="279" w:lineRule="auto"/>
+            </w:pPr>
+            <w:r>
+              <w:t>INT</w:t>
+            </w:r>
+          </w:p>
+        </w:tc>
+        <w:tc>
+          <w:tcPr>
+            <w:tcW w:w="0" w:type="auto"/>
+            <w:hideMark/>
+          </w:tcPr>
+          <w:p>
+            <w:pPr>
+              <w:spacing w:after="160" w:line="279" w:lineRule="auto"/>
+            </w:pPr>
+            <w:r>
+              <w:t>Tipo de comida</w:t>
+            </w:r>
+          </w:p>
+        </w:tc>
+      </w:tr>
+      <w:tr>
+        <w:tc>
+          <w:tcPr>
+            <w:tcW w:w="0" w:type="auto"/>
+            <w:hideMark/>
+          </w:tcPr>
+          <w:p>
+            <w:pPr>
+              <w:spacing w:after="160" w:line="279" w:lineRule="auto"/>
+            </w:pPr>
+            <w:proofErr w:type="spellStart"/>
+            <w:r>
+              <w:t>a</w:t>
+            </w:r>
+            <w:r>
+              <w:t>limento_id</w:t>
+            </w:r>
+            <w:proofErr w:type="spellEnd"/>
+          </w:p>
+        </w:tc>
+        <w:tc>
+          <w:tcPr>
+            <w:tcW w:w="0" w:type="auto"/>
+            <w:hideMark/>
+          </w:tcPr>
+          <w:p>
+            <w:pPr>
+              <w:spacing w:after="160" w:line="279" w:lineRule="auto"/>
+            </w:pPr>
+            <w:r>
+              <w:t>INT</w:t>
+            </w:r>
+          </w:p>
+        </w:tc>
+        <w:tc>
+          <w:tcPr>
+            <w:tcW w:w="0" w:type="auto"/>
+            <w:hideMark/>
+          </w:tcPr>
+          <w:p>
+            <w:pPr>
+              <w:spacing w:after="160" w:line="279" w:lineRule="auto"/>
+            </w:pPr>
+            <w:r>
+              <w:t>I</w:t>
+            </w:r>
+            <w:r>
+              <w:t>dentificador del</w:t>
+            </w:r>
+            <w:r>
+              <w:t xml:space="preserve"> alimento</w:t>
+            </w:r>
+          </w:p>
+        </w:tc>
+      </w:tr>
+      <w:tr>
+        <w:tc>
+          <w:tcPr>
+            <w:tcW w:w="0" w:type="auto"/>
+            <w:hideMark/>
+          </w:tcPr>
+          <w:p>
+            <w:pPr>
+              <w:spacing w:after="160" w:line="279" w:lineRule="auto"/>
+            </w:pPr>
+            <w:r>
+              <w:t>cantidad</w:t>
+            </w:r>
+          </w:p>
+        </w:tc>
+        <w:tc>
+          <w:tcPr>
+            <w:tcW w:w="0" w:type="auto"/>
+            <w:hideMark/>
+          </w:tcPr>
+          <w:p>
+            <w:pPr>
+              <w:spacing w:after="160" w:line="279" w:lineRule="auto"/>
+            </w:pPr>
+            <w:r>
+              <w:t>DECIMAL</w:t>
+            </w:r>
+          </w:p>
+        </w:tc>
+        <w:tc>
+          <w:tcPr>
+            <w:tcW w:w="0" w:type="auto"/>
+            <w:hideMark/>
+          </w:tcPr>
+          <w:p>
+            <w:pPr>
+              <w:spacing w:after="160" w:line="279" w:lineRule="auto"/>
+            </w:pPr>
+            <w:r>
+              <w:t xml:space="preserve">Cantidad de alimento en gramos </w:t>
+            </w:r>
+          </w:p>
+        </w:tc>
+      </w:tr>
+    </w:tbl>
+    <w:p>
+      <w:pPr>
+        <w:spacing w:after="0"/>
+        <w:rPr>
+          <w:b/>
+          <w:bCs/>
+        </w:rPr>
+      </w:pPr>
+    </w:p>
+    <w:p>
+      <w:pPr>
+        <w:spacing w:after="0"/>
+      </w:pPr>
+      <w:r>
+        <w:rPr>
+          <w:b/>
+          <w:bCs/>
+        </w:rPr>
+        <w:t>Clave primaria:</w:t>
+      </w:r>
+      <w:r>
+        <w:t xml:space="preserve"> </w:t>
+      </w:r>
+      <w:proofErr w:type="gramStart"/>
+      <w:r>
+        <w:t>{</w:t>
+      </w:r>
+      <w:r>
+        <w:t xml:space="preserve"> id</w:t>
+      </w:r>
+      <w:proofErr w:type="gramEnd"/>
+      <w:r>
+        <w:t xml:space="preserve"> </w:t>
+      </w:r>
+      <w:r>
+        <w:t>}</w:t>
+      </w:r>
+    </w:p>
+    <w:p>
+      <w:pPr>
+        <w:spacing w:after="0"/>
+      </w:pPr>
+      <w:r>
+        <w:rPr>
+          <w:b/>
+          <w:bCs/>
+        </w:rPr>
+        <w:t xml:space="preserve">Clave </w:t>
+      </w:r>
+      <w:proofErr w:type="gramStart"/>
+      <w:r>
+        <w:rPr>
+          <w:b/>
+          <w:bCs/>
+        </w:rPr>
+        <w:t>foránea</w:t>
+      </w:r>
+      <w:r>
+        <w:t xml:space="preserve"> :</w:t>
+      </w:r>
+      <w:proofErr w:type="gramEnd"/>
+      <w:r>
+        <w:t xml:space="preserve"> </w:t>
+      </w:r>
+      <w:proofErr w:type="gramStart"/>
+      <w:r>
+        <w:t xml:space="preserve">{ </w:t>
+      </w:r>
+      <w:proofErr w:type="spellStart"/>
+      <w:r>
+        <w:t>uid</w:t>
+      </w:r>
+      <w:proofErr w:type="spellEnd"/>
+      <w:proofErr w:type="gramEnd"/>
+      <w:r>
+        <w:t xml:space="preserve"> } hace referencia a </w:t>
+      </w:r>
+      <w:r>
+        <w:rPr>
+          <w:b/>
+          <w:bCs/>
+        </w:rPr>
+        <w:t>usuarios</w:t>
+      </w:r>
+      <w:r>
+        <w:t xml:space="preserve"> </w:t>
+      </w:r>
+    </w:p>
+    <w:p>
+      <w:pPr>
+        <w:spacing w:after="0"/>
+      </w:pPr>
+      <w:r>
+        <w:rPr>
+          <w:b/>
+          <w:bCs/>
+        </w:rPr>
+        <w:t xml:space="preserve">Clave </w:t>
+      </w:r>
+      <w:proofErr w:type="gramStart"/>
+      <w:r>
+        <w:rPr>
+          <w:b/>
+          <w:bCs/>
+        </w:rPr>
+        <w:t>foránea</w:t>
+      </w:r>
+      <w:r>
+        <w:t xml:space="preserve"> :</w:t>
+      </w:r>
+      <w:proofErr w:type="gramEnd"/>
+      <w:r>
+        <w:t xml:space="preserve"> </w:t>
+      </w:r>
+      <w:proofErr w:type="gramStart"/>
+      <w:r>
+        <w:t xml:space="preserve">{ </w:t>
+      </w:r>
+      <w:proofErr w:type="spellStart"/>
+      <w:r>
+        <w:t>tipo</w:t>
+      </w:r>
+      <w:proofErr w:type="gramEnd"/>
+      <w:r>
+        <w:t>_comida_</w:t>
+      </w:r>
+      <w:proofErr w:type="gramStart"/>
+      <w:r>
+        <w:t>id</w:t>
+      </w:r>
+      <w:proofErr w:type="spellEnd"/>
+      <w:r>
+        <w:t xml:space="preserve"> </w:t>
+      </w:r>
+      <w:r>
+        <w:t>}</w:t>
+      </w:r>
+      <w:proofErr w:type="gramEnd"/>
+      <w:r>
+        <w:t xml:space="preserve"> hace referencia a </w:t>
+      </w:r>
+      <w:proofErr w:type="spellStart"/>
+      <w:r>
+        <w:rPr>
+          <w:b/>
+          <w:bCs/>
+        </w:rPr>
+        <w:t>tipos_comidas</w:t>
+      </w:r>
+      <w:proofErr w:type="spellEnd"/>
+    </w:p>
+    <w:p>
+      <w:pPr>
+        <w:spacing w:after="0"/>
+      </w:pPr>
+      <w:r>
+        <w:rPr>
+          <w:b/>
+          <w:bCs/>
+        </w:rPr>
+        <w:t xml:space="preserve">Clave </w:t>
+      </w:r>
+      <w:proofErr w:type="gramStart"/>
+      <w:r>
+        <w:rPr>
+          <w:b/>
+          <w:bCs/>
+        </w:rPr>
+        <w:t>foránea</w:t>
+      </w:r>
+      <w:r>
+        <w:t xml:space="preserve"> :</w:t>
+      </w:r>
+      <w:proofErr w:type="gramEnd"/>
+      <w:r>
+        <w:t xml:space="preserve"> </w:t>
+      </w:r>
+      <w:proofErr w:type="gramStart"/>
+      <w:r>
+        <w:t xml:space="preserve">{ </w:t>
+      </w:r>
+      <w:proofErr w:type="spellStart"/>
+      <w:r>
+        <w:t>alimento</w:t>
+      </w:r>
+      <w:proofErr w:type="gramEnd"/>
+      <w:r>
+        <w:t>_</w:t>
+      </w:r>
+      <w:proofErr w:type="gramStart"/>
+      <w:r>
+        <w:t>id</w:t>
+      </w:r>
+      <w:proofErr w:type="spellEnd"/>
+      <w:r>
+        <w:t xml:space="preserve"> </w:t>
+      </w:r>
+      <w:r>
+        <w:t>}</w:t>
+      </w:r>
+      <w:proofErr w:type="gramEnd"/>
+      <w:r>
+        <w:t xml:space="preserve"> hace referencia a </w:t>
+      </w:r>
+      <w:r>
+        <w:rPr>
+          <w:b/>
+          <w:bCs/>
+        </w:rPr>
+        <w:t>alimentos</w:t>
+      </w:r>
+      <w:r>
+        <w:t xml:space="preserve"> </w:t>
+      </w:r>
+    </w:p>
+    <w:p>
+      <w:pPr>
+        <w:spacing w:after="0"/>
+        <w:rPr>
+          <w:b/>
+          <w:bCs/>
+        </w:rPr>
+      </w:pPr>
+      <w:r>
+        <w:rPr>
+          <w:b/>
+          <w:bCs/>
+        </w:rPr>
+        <w:t xml:space="preserve">Valor </w:t>
+      </w:r>
+      <w:proofErr w:type="gramStart"/>
+      <w:r>
+        <w:rPr>
+          <w:b/>
+          <w:bCs/>
+        </w:rPr>
+        <w:t>único</w:t>
+      </w:r>
+      <w:r>
+        <w:rPr>
+          <w:b/>
+          <w:bCs/>
+        </w:rPr>
+        <w:t xml:space="preserve"> :</w:t>
+      </w:r>
+      <w:proofErr w:type="gramEnd"/>
+      <w:r>
+        <w:rPr>
+          <w:b/>
+          <w:bCs/>
+        </w:rPr>
+        <w:t xml:space="preserve"> </w:t>
+      </w:r>
+      <w:proofErr w:type="gramStart"/>
+      <w:r>
+        <w:t>{</w:t>
+      </w:r>
+      <w:r>
+        <w:t xml:space="preserve"> </w:t>
+      </w:r>
+      <w:proofErr w:type="spellStart"/>
+      <w:r>
+        <w:t>uid</w:t>
+      </w:r>
+      <w:proofErr w:type="spellEnd"/>
+      <w:proofErr w:type="gramEnd"/>
+      <w:r>
+        <w:t xml:space="preserve">, </w:t>
+      </w:r>
+      <w:proofErr w:type="gramStart"/>
+      <w:r>
+        <w:t>fecha ,</w:t>
+      </w:r>
+      <w:proofErr w:type="gramEnd"/>
+      <w:r>
+        <w:t xml:space="preserve"> </w:t>
+      </w:r>
+      <w:proofErr w:type="spellStart"/>
+      <w:r>
+        <w:t>tipo_comida_id</w:t>
+      </w:r>
+      <w:proofErr w:type="spellEnd"/>
+      <w:r>
+        <w:t xml:space="preserve">, </w:t>
+      </w:r>
+      <w:proofErr w:type="spellStart"/>
+      <w:r>
+        <w:t>alimento_</w:t>
+      </w:r>
+      <w:proofErr w:type="gramStart"/>
+      <w:r>
+        <w:t>id</w:t>
+      </w:r>
+      <w:proofErr w:type="spellEnd"/>
+      <w:r>
+        <w:t xml:space="preserve"> </w:t>
+      </w:r>
+      <w:r>
+        <w:t>}</w:t>
+      </w:r>
+      <w:proofErr w:type="gramEnd"/>
+    </w:p>
+    <w:p/>
+    <w:p>
+      <w:pPr>
+        <w:rPr>
+          <w:rFonts w:ascii="Arial" w:eastAsiaTheme="majorEastAsia" w:hAnsi="Arial" w:cs="Arial"/>
+          <w:b/>
+          <w:bCs/>
+          <w:color w:val="0A2F40" w:themeColor="accent1" w:themeShade="7F"/>
+          <w:sz w:val="28"/>
+          <w:szCs w:val="28"/>
+        </w:rPr>
+      </w:pPr>
+      <w:r>
         <w:br w:type="page"/>
       </w:r>
     </w:p>
@@ -11938,6 +14441,9 @@
         <w:jc w:val="center"/>
       </w:pPr>
       <w:r>
+        <w:rPr>
+          <w:noProof/>
+        </w:rPr>
         <w:drawing>
           <wp:inline distT="0" distB="0" distL="0" distR="0" wp14:anchorId="33F5A2B1" wp14:editId="1592CBB0">
             <wp:extent cx="4078320" cy="4268830"/>
@@ -11973,6 +14479,356 @@
             </a:graphic>
           </wp:inline>
         </w:drawing>
+      </w:r>
+    </w:p>
+    <w:p>
+      <w:pPr>
+        <w:rPr>
+          <w:rFonts w:ascii="Arial" w:hAnsi="Arial" w:cs="Arial"/>
+          <w:b/>
+          <w:bCs/>
+        </w:rPr>
+      </w:pPr>
+      <w:r>
+        <w:rPr>
+          <w:rFonts w:ascii="Arial" w:hAnsi="Arial" w:cs="Arial"/>
+          <w:b/>
+          <w:bCs/>
+        </w:rPr>
+        <w:t xml:space="preserve">Flujo de </w:t>
+      </w:r>
+      <w:r>
+        <w:rPr>
+          <w:rFonts w:ascii="Arial" w:hAnsi="Arial" w:cs="Arial"/>
+          <w:b/>
+          <w:bCs/>
+        </w:rPr>
+        <w:t>trabajo dentro de</w:t>
+      </w:r>
+      <w:r>
+        <w:rPr>
+          <w:rFonts w:ascii="Arial" w:hAnsi="Arial" w:cs="Arial"/>
+          <w:b/>
+          <w:bCs/>
+        </w:rPr>
+        <w:t xml:space="preserve"> la web</w:t>
+      </w:r>
+    </w:p>
+    <w:p>
+      <w:pPr>
+        <w:pStyle w:val="Prrafodelista"/>
+        <w:numPr>
+          <w:ilvl w:val="0"/>
+          <w:numId w:val="29"/>
+        </w:numPr>
+        <w:rPr>
+          <w:rFonts w:ascii="Arial" w:hAnsi="Arial" w:cs="Arial"/>
+        </w:rPr>
+      </w:pPr>
+      <w:r>
+        <w:rPr>
+          <w:rFonts w:ascii="Arial" w:hAnsi="Arial" w:cs="Arial"/>
+        </w:rPr>
+        <w:t>El usuario inicia sesión o se registra si aún no tiene una cuenta. El inicio de sesión puede realizarse mediante usuario y contraseña, o a través de su cuenta de Google.</w:t>
+      </w:r>
+    </w:p>
+    <w:p>
+      <w:pPr>
+        <w:pStyle w:val="Prrafodelista"/>
+        <w:numPr>
+          <w:ilvl w:val="0"/>
+          <w:numId w:val="29"/>
+        </w:numPr>
+        <w:rPr>
+          <w:rFonts w:ascii="Arial" w:hAnsi="Arial" w:cs="Arial"/>
+        </w:rPr>
+      </w:pPr>
+      <w:r>
+        <w:rPr>
+          <w:rFonts w:ascii="Arial" w:hAnsi="Arial" w:cs="Arial"/>
+        </w:rPr>
+        <w:t>Una vez dentro, para comenzar a utilizar la aplicación, debe introducir los datos necesarios para calcular las calorías que debe consumir diariamente: edad, peso, altura, sexo, nivel de actividad y objetivo deseado.</w:t>
+      </w:r>
+    </w:p>
+    <w:p>
+      <w:pPr>
+        <w:pStyle w:val="Prrafodelista"/>
+        <w:numPr>
+          <w:ilvl w:val="0"/>
+          <w:numId w:val="29"/>
+        </w:numPr>
+        <w:rPr>
+          <w:rFonts w:ascii="Arial" w:hAnsi="Arial" w:cs="Arial"/>
+        </w:rPr>
+      </w:pPr>
+      <w:r>
+        <w:rPr>
+          <w:rFonts w:ascii="Arial" w:hAnsi="Arial" w:cs="Arial"/>
+        </w:rPr>
+        <w:t>Con estos datos, el sistema permitirá al usuario registrar las comidas diarias, organizadas por grupos: desayuno, comida, cena y merienda.</w:t>
+      </w:r>
+    </w:p>
+    <w:p>
+      <w:pPr>
+        <w:pStyle w:val="Prrafodelista"/>
+        <w:numPr>
+          <w:ilvl w:val="0"/>
+          <w:numId w:val="29"/>
+        </w:numPr>
+        <w:rPr>
+          <w:rFonts w:ascii="Arial" w:hAnsi="Arial" w:cs="Arial"/>
+        </w:rPr>
+      </w:pPr>
+      <w:r>
+        <w:rPr>
+          <w:rFonts w:ascii="Arial" w:hAnsi="Arial" w:cs="Arial"/>
+        </w:rPr>
+        <w:t xml:space="preserve">El usuario interactúa con la interfaz desarrollada en </w:t>
+      </w:r>
+      <w:proofErr w:type="spellStart"/>
+      <w:r>
+        <w:rPr>
+          <w:rFonts w:ascii="Arial" w:hAnsi="Arial" w:cs="Arial"/>
+        </w:rPr>
+        <w:t>React</w:t>
+      </w:r>
+      <w:proofErr w:type="spellEnd"/>
+      <w:r>
+        <w:rPr>
+          <w:rFonts w:ascii="Arial" w:hAnsi="Arial" w:cs="Arial"/>
+        </w:rPr>
+        <w:t xml:space="preserve">, realizando acciones como agregar alimentos o registrar ingestas. Este proceso puede hacerse de forma manual, introduciendo las macronutrientes del alimento, o automáticamente, </w:t>
+      </w:r>
+      <w:r>
+        <w:rPr>
+          <w:rFonts w:ascii="Arial" w:hAnsi="Arial" w:cs="Arial"/>
+        </w:rPr>
+        <w:t>indicando</w:t>
+      </w:r>
+      <w:r>
+        <w:rPr>
+          <w:rFonts w:ascii="Arial" w:hAnsi="Arial" w:cs="Arial"/>
+        </w:rPr>
+        <w:t xml:space="preserve"> el código de barras del producto.</w:t>
+      </w:r>
+    </w:p>
+    <w:p>
+      <w:pPr>
+        <w:pStyle w:val="Prrafodelista"/>
+        <w:numPr>
+          <w:ilvl w:val="0"/>
+          <w:numId w:val="29"/>
+        </w:numPr>
+        <w:rPr>
+          <w:rFonts w:ascii="Arial" w:hAnsi="Arial" w:cs="Arial"/>
+        </w:rPr>
+      </w:pPr>
+      <w:proofErr w:type="spellStart"/>
+      <w:r>
+        <w:rPr>
+          <w:rFonts w:ascii="Arial" w:hAnsi="Arial" w:cs="Arial"/>
+        </w:rPr>
+        <w:t>React</w:t>
+      </w:r>
+      <w:proofErr w:type="spellEnd"/>
+      <w:r>
+        <w:rPr>
+          <w:rFonts w:ascii="Arial" w:hAnsi="Arial" w:cs="Arial"/>
+        </w:rPr>
+        <w:t xml:space="preserve"> utiliza Axios para enviar solicitudes HTTP (POST, GET, PUT o DELETE) a la API desarrollada en Laravel.</w:t>
+      </w:r>
+    </w:p>
+    <w:p>
+      <w:pPr>
+        <w:pStyle w:val="Prrafodelista"/>
+        <w:numPr>
+          <w:ilvl w:val="0"/>
+          <w:numId w:val="29"/>
+        </w:numPr>
+        <w:rPr>
+          <w:rFonts w:ascii="Arial" w:hAnsi="Arial" w:cs="Arial"/>
+        </w:rPr>
+      </w:pPr>
+      <w:r>
+        <w:rPr>
+          <w:rFonts w:ascii="Arial" w:hAnsi="Arial" w:cs="Arial"/>
+        </w:rPr>
+        <w:t>La API recibe la solicitud, valida los datos y realiza las operaciones correspondientes sobre la base de datos MySQL.</w:t>
+      </w:r>
+    </w:p>
+    <w:p>
+      <w:pPr>
+        <w:pStyle w:val="Prrafodelista"/>
+        <w:numPr>
+          <w:ilvl w:val="0"/>
+          <w:numId w:val="29"/>
+        </w:numPr>
+        <w:rPr>
+          <w:rFonts w:ascii="Arial" w:hAnsi="Arial" w:cs="Arial"/>
+        </w:rPr>
+      </w:pPr>
+      <w:r>
+        <w:rPr>
+          <w:rFonts w:ascii="Arial" w:hAnsi="Arial" w:cs="Arial"/>
+        </w:rPr>
+        <w:lastRenderedPageBreak/>
+        <w:t xml:space="preserve">Laravel responde al </w:t>
+      </w:r>
+      <w:proofErr w:type="spellStart"/>
+      <w:r>
+        <w:rPr>
+          <w:rFonts w:ascii="Arial" w:hAnsi="Arial" w:cs="Arial"/>
+        </w:rPr>
+        <w:t>frontend</w:t>
+      </w:r>
+      <w:proofErr w:type="spellEnd"/>
+      <w:r>
+        <w:rPr>
+          <w:rFonts w:ascii="Arial" w:hAnsi="Arial" w:cs="Arial"/>
+        </w:rPr>
+        <w:t xml:space="preserve"> con los datos actualizados o con el estado de la operación solicitada.</w:t>
+      </w:r>
+    </w:p>
+    <w:p>
+      <w:pPr>
+        <w:pStyle w:val="Prrafodelista"/>
+        <w:numPr>
+          <w:ilvl w:val="0"/>
+          <w:numId w:val="29"/>
+        </w:numPr>
+        <w:rPr>
+          <w:rFonts w:ascii="Arial" w:hAnsi="Arial" w:cs="Arial"/>
+        </w:rPr>
+      </w:pPr>
+      <w:proofErr w:type="spellStart"/>
+      <w:r>
+        <w:rPr>
+          <w:rFonts w:ascii="Arial" w:hAnsi="Arial" w:cs="Arial"/>
+        </w:rPr>
+        <w:t>React</w:t>
+      </w:r>
+      <w:proofErr w:type="spellEnd"/>
+      <w:r>
+        <w:rPr>
+          <w:rFonts w:ascii="Arial" w:hAnsi="Arial" w:cs="Arial"/>
+        </w:rPr>
+        <w:t xml:space="preserve"> actualiza la interfaz en función de las respuestas del </w:t>
+      </w:r>
+      <w:proofErr w:type="spellStart"/>
+      <w:r>
+        <w:rPr>
+          <w:rFonts w:ascii="Arial" w:hAnsi="Arial" w:cs="Arial"/>
+        </w:rPr>
+        <w:t>backend</w:t>
+      </w:r>
+      <w:proofErr w:type="spellEnd"/>
+      <w:r>
+        <w:rPr>
+          <w:rFonts w:ascii="Arial" w:hAnsi="Arial" w:cs="Arial"/>
+        </w:rPr>
+        <w:t>.</w:t>
+      </w:r>
+    </w:p>
+    <w:p>
+      <w:pPr>
+        <w:pStyle w:val="Prrafodelista"/>
+        <w:numPr>
+          <w:ilvl w:val="0"/>
+          <w:numId w:val="29"/>
+        </w:numPr>
+        <w:rPr>
+          <w:rFonts w:ascii="Arial" w:hAnsi="Arial" w:cs="Arial"/>
+        </w:rPr>
+      </w:pPr>
+      <w:r>
+        <w:rPr>
+          <w:rFonts w:ascii="Arial" w:hAnsi="Arial" w:cs="Arial"/>
+        </w:rPr>
+        <w:t xml:space="preserve">El estado de la aplicación se gestiona de forma global mediante </w:t>
+      </w:r>
+      <w:proofErr w:type="spellStart"/>
+      <w:r>
+        <w:rPr>
+          <w:rFonts w:ascii="Arial" w:hAnsi="Arial" w:cs="Arial"/>
+        </w:rPr>
+        <w:t>Context</w:t>
+      </w:r>
+      <w:proofErr w:type="spellEnd"/>
+      <w:r>
+        <w:rPr>
+          <w:rFonts w:ascii="Arial" w:hAnsi="Arial" w:cs="Arial"/>
+        </w:rPr>
+        <w:t xml:space="preserve"> y se consume en los componentes a través de </w:t>
+      </w:r>
+      <w:proofErr w:type="spellStart"/>
+      <w:r>
+        <w:rPr>
+          <w:rFonts w:ascii="Arial" w:hAnsi="Arial" w:cs="Arial"/>
+        </w:rPr>
+        <w:t>custom</w:t>
+      </w:r>
+      <w:proofErr w:type="spellEnd"/>
+      <w:r>
+        <w:rPr>
+          <w:rFonts w:ascii="Arial" w:hAnsi="Arial" w:cs="Arial"/>
+        </w:rPr>
+        <w:t xml:space="preserve"> </w:t>
+      </w:r>
+      <w:proofErr w:type="spellStart"/>
+      <w:r>
+        <w:rPr>
+          <w:rFonts w:ascii="Arial" w:hAnsi="Arial" w:cs="Arial"/>
+        </w:rPr>
+        <w:t>hooks</w:t>
+      </w:r>
+      <w:proofErr w:type="spellEnd"/>
+      <w:r>
+        <w:rPr>
+          <w:rFonts w:ascii="Arial" w:hAnsi="Arial" w:cs="Arial"/>
+        </w:rPr>
+        <w:t xml:space="preserve"> como </w:t>
+      </w:r>
+      <w:proofErr w:type="spellStart"/>
+      <w:r>
+        <w:rPr>
+          <w:rFonts w:ascii="Arial" w:hAnsi="Arial" w:cs="Arial"/>
+        </w:rPr>
+        <w:t>useAuthContext</w:t>
+      </w:r>
+      <w:proofErr w:type="spellEnd"/>
+      <w:r>
+        <w:rPr>
+          <w:rFonts w:ascii="Arial" w:hAnsi="Arial" w:cs="Arial"/>
+        </w:rPr>
+        <w:t xml:space="preserve">, </w:t>
+      </w:r>
+      <w:proofErr w:type="spellStart"/>
+      <w:r>
+        <w:rPr>
+          <w:rFonts w:ascii="Arial" w:hAnsi="Arial" w:cs="Arial"/>
+        </w:rPr>
+        <w:t>useAlimentosContext</w:t>
+      </w:r>
+      <w:proofErr w:type="spellEnd"/>
+      <w:r>
+        <w:rPr>
+          <w:rFonts w:ascii="Arial" w:hAnsi="Arial" w:cs="Arial"/>
+        </w:rPr>
+        <w:t xml:space="preserve"> o </w:t>
+      </w:r>
+      <w:proofErr w:type="spellStart"/>
+      <w:r>
+        <w:rPr>
+          <w:rFonts w:ascii="Arial" w:hAnsi="Arial" w:cs="Arial"/>
+        </w:rPr>
+        <w:t>useComputoContext</w:t>
+      </w:r>
+      <w:proofErr w:type="spellEnd"/>
+      <w:r>
+        <w:rPr>
+          <w:rFonts w:ascii="Arial" w:hAnsi="Arial" w:cs="Arial"/>
+        </w:rPr>
+        <w:t>, lo que favorece un flujo de datos claro, reutilizable y mantenible.</w:t>
       </w:r>
     </w:p>
     <w:p/>
@@ -14849,6 +17705,92 @@
     </w:lvl>
   </w:abstractNum>
   <w:abstractNum w:abstractNumId="10" w15:restartNumberingAfterBreak="0">
+    <w:nsid w:val="418966D3"/>
+    <w:multiLevelType w:val="hybridMultilevel"/>
+    <w:tmpl w:val="099E52B8"/>
+    <w:lvl w:ilvl="0" w:tplc="0C0A000F">
+      <w:start w:val="1"/>
+      <w:numFmt w:val="decimal"/>
+      <w:lvlText w:val="%1."/>
+      <w:lvlJc w:val="left"/>
+      <w:pPr>
+        <w:ind w:left="720" w:hanging="360"/>
+      </w:pPr>
+    </w:lvl>
+    <w:lvl w:ilvl="1" w:tplc="0C0A0019" w:tentative="1">
+      <w:start w:val="1"/>
+      <w:numFmt w:val="lowerLetter"/>
+      <w:lvlText w:val="%2."/>
+      <w:lvlJc w:val="left"/>
+      <w:pPr>
+        <w:ind w:left="1440" w:hanging="360"/>
+      </w:pPr>
+    </w:lvl>
+    <w:lvl w:ilvl="2" w:tplc="0C0A001B" w:tentative="1">
+      <w:start w:val="1"/>
+      <w:numFmt w:val="lowerRoman"/>
+      <w:lvlText w:val="%3."/>
+      <w:lvlJc w:val="right"/>
+      <w:pPr>
+        <w:ind w:left="2160" w:hanging="180"/>
+      </w:pPr>
+    </w:lvl>
+    <w:lvl w:ilvl="3" w:tplc="0C0A000F" w:tentative="1">
+      <w:start w:val="1"/>
+      <w:numFmt w:val="decimal"/>
+      <w:lvlText w:val="%4."/>
+      <w:lvlJc w:val="left"/>
+      <w:pPr>
+        <w:ind w:left="2880" w:hanging="360"/>
+      </w:pPr>
+    </w:lvl>
+    <w:lvl w:ilvl="4" w:tplc="0C0A0019" w:tentative="1">
+      <w:start w:val="1"/>
+      <w:numFmt w:val="lowerLetter"/>
+      <w:lvlText w:val="%5."/>
+      <w:lvlJc w:val="left"/>
+      <w:pPr>
+        <w:ind w:left="3600" w:hanging="360"/>
+      </w:pPr>
+    </w:lvl>
+    <w:lvl w:ilvl="5" w:tplc="0C0A001B" w:tentative="1">
+      <w:start w:val="1"/>
+      <w:numFmt w:val="lowerRoman"/>
+      <w:lvlText w:val="%6."/>
+      <w:lvlJc w:val="right"/>
+      <w:pPr>
+        <w:ind w:left="4320" w:hanging="180"/>
+      </w:pPr>
+    </w:lvl>
+    <w:lvl w:ilvl="6" w:tplc="0C0A000F" w:tentative="1">
+      <w:start w:val="1"/>
+      <w:numFmt w:val="decimal"/>
+      <w:lvlText w:val="%7."/>
+      <w:lvlJc w:val="left"/>
+      <w:pPr>
+        <w:ind w:left="5040" w:hanging="360"/>
+      </w:pPr>
+    </w:lvl>
+    <w:lvl w:ilvl="7" w:tplc="0C0A0019" w:tentative="1">
+      <w:start w:val="1"/>
+      <w:numFmt w:val="lowerLetter"/>
+      <w:lvlText w:val="%8."/>
+      <w:lvlJc w:val="left"/>
+      <w:pPr>
+        <w:ind w:left="5760" w:hanging="360"/>
+      </w:pPr>
+    </w:lvl>
+    <w:lvl w:ilvl="8" w:tplc="0C0A001B" w:tentative="1">
+      <w:start w:val="1"/>
+      <w:numFmt w:val="lowerRoman"/>
+      <w:lvlText w:val="%9."/>
+      <w:lvlJc w:val="right"/>
+      <w:pPr>
+        <w:ind w:left="6480" w:hanging="180"/>
+      </w:pPr>
+    </w:lvl>
+  </w:abstractNum>
+  <w:abstractNum w:abstractNumId="11" w15:restartNumberingAfterBreak="0">
     <w:nsid w:val="41C27633"/>
     <w:multiLevelType w:val="multilevel"/>
     <w:tmpl w:val="9B98B142"/>
@@ -14997,7 +17939,7 @@
       </w:rPr>
     </w:lvl>
   </w:abstractNum>
-  <w:abstractNum w:abstractNumId="11" w15:restartNumberingAfterBreak="0">
+  <w:abstractNum w:abstractNumId="12" w15:restartNumberingAfterBreak="0">
     <w:nsid w:val="43BA742F"/>
     <w:multiLevelType w:val="hybridMultilevel"/>
     <w:tmpl w:val="DC30B46C"/>
@@ -15083,7 +18025,7 @@
       </w:pPr>
     </w:lvl>
   </w:abstractNum>
-  <w:abstractNum w:abstractNumId="12" w15:restartNumberingAfterBreak="0">
+  <w:abstractNum w:abstractNumId="13" w15:restartNumberingAfterBreak="0">
     <w:nsid w:val="45562ED9"/>
     <w:multiLevelType w:val="hybridMultilevel"/>
     <w:tmpl w:val="344EE644"/>
@@ -15172,7 +18114,7 @@
       </w:pPr>
     </w:lvl>
   </w:abstractNum>
-  <w:abstractNum w:abstractNumId="13" w15:restartNumberingAfterBreak="0">
+  <w:abstractNum w:abstractNumId="14" w15:restartNumberingAfterBreak="0">
     <w:nsid w:val="45DD69DB"/>
     <w:multiLevelType w:val="multilevel"/>
     <w:tmpl w:val="E0388454"/>
@@ -15321,7 +18263,7 @@
       </w:rPr>
     </w:lvl>
   </w:abstractNum>
-  <w:abstractNum w:abstractNumId="14" w15:restartNumberingAfterBreak="0">
+  <w:abstractNum w:abstractNumId="15" w15:restartNumberingAfterBreak="0">
     <w:nsid w:val="50994F2C"/>
     <w:multiLevelType w:val="multilevel"/>
     <w:tmpl w:val="3D88F744"/>
@@ -15470,7 +18412,7 @@
       </w:rPr>
     </w:lvl>
   </w:abstractNum>
-  <w:abstractNum w:abstractNumId="15" w15:restartNumberingAfterBreak="0">
+  <w:abstractNum w:abstractNumId="16" w15:restartNumberingAfterBreak="0">
     <w:nsid w:val="53941F2E"/>
     <w:multiLevelType w:val="multilevel"/>
     <w:tmpl w:val="B37C10C4"/>
@@ -15619,7 +18561,7 @@
       </w:rPr>
     </w:lvl>
   </w:abstractNum>
-  <w:abstractNum w:abstractNumId="16" w15:restartNumberingAfterBreak="0">
+  <w:abstractNum w:abstractNumId="17" w15:restartNumberingAfterBreak="0">
     <w:nsid w:val="58BD25E6"/>
     <w:multiLevelType w:val="multilevel"/>
     <w:tmpl w:val="3EB6537A"/>
@@ -15768,7 +18710,7 @@
       </w:rPr>
     </w:lvl>
   </w:abstractNum>
-  <w:abstractNum w:abstractNumId="17" w15:restartNumberingAfterBreak="0">
+  <w:abstractNum w:abstractNumId="18" w15:restartNumberingAfterBreak="0">
     <w:nsid w:val="58E91EF5"/>
     <w:multiLevelType w:val="hybridMultilevel"/>
     <w:tmpl w:val="65341798"/>
@@ -15881,7 +18823,7 @@
       </w:rPr>
     </w:lvl>
   </w:abstractNum>
-  <w:abstractNum w:abstractNumId="18" w15:restartNumberingAfterBreak="0">
+  <w:abstractNum w:abstractNumId="19" w15:restartNumberingAfterBreak="0">
     <w:nsid w:val="5C0F7F57"/>
     <w:multiLevelType w:val="multilevel"/>
     <w:tmpl w:val="E2E4BFF4"/>
@@ -15994,10 +18936,10 @@
       </w:pPr>
     </w:lvl>
   </w:abstractNum>
-  <w:abstractNum w:abstractNumId="19" w15:restartNumberingAfterBreak="0">
+  <w:abstractNum w:abstractNumId="20" w15:restartNumberingAfterBreak="0">
     <w:nsid w:val="5CD94328"/>
     <w:multiLevelType w:val="hybridMultilevel"/>
-    <w:tmpl w:val="6416344E"/>
+    <w:tmpl w:val="74649402"/>
     <w:lvl w:ilvl="0" w:tplc="0C0A0009">
       <w:start w:val="1"/>
       <w:numFmt w:val="bullet"/>
@@ -16107,7 +19049,7 @@
       </w:rPr>
     </w:lvl>
   </w:abstractNum>
-  <w:abstractNum w:abstractNumId="20" w15:restartNumberingAfterBreak="0">
+  <w:abstractNum w:abstractNumId="21" w15:restartNumberingAfterBreak="0">
     <w:nsid w:val="643058D3"/>
     <w:multiLevelType w:val="multilevel"/>
     <w:tmpl w:val="AAD2CC96"/>
@@ -16256,7 +19198,7 @@
       </w:rPr>
     </w:lvl>
   </w:abstractNum>
-  <w:abstractNum w:abstractNumId="21" w15:restartNumberingAfterBreak="0">
+  <w:abstractNum w:abstractNumId="22" w15:restartNumberingAfterBreak="0">
     <w:nsid w:val="68183228"/>
     <w:multiLevelType w:val="multilevel"/>
     <w:tmpl w:val="DD468428"/>
@@ -16405,7 +19347,7 @@
       </w:rPr>
     </w:lvl>
   </w:abstractNum>
-  <w:abstractNum w:abstractNumId="22" w15:restartNumberingAfterBreak="0">
+  <w:abstractNum w:abstractNumId="23" w15:restartNumberingAfterBreak="0">
     <w:nsid w:val="6B3054E3"/>
     <w:multiLevelType w:val="multilevel"/>
     <w:tmpl w:val="C444136C"/>
@@ -16554,7 +19496,7 @@
       </w:rPr>
     </w:lvl>
   </w:abstractNum>
-  <w:abstractNum w:abstractNumId="23" w15:restartNumberingAfterBreak="0">
+  <w:abstractNum w:abstractNumId="24" w15:restartNumberingAfterBreak="0">
     <w:nsid w:val="6F0019F2"/>
     <w:multiLevelType w:val="multilevel"/>
     <w:tmpl w:val="F07C8006"/>
@@ -16703,7 +19645,124 @@
       </w:rPr>
     </w:lvl>
   </w:abstractNum>
-  <w:abstractNum w:abstractNumId="24" w15:restartNumberingAfterBreak="0">
+  <w:abstractNum w:abstractNumId="25" w15:restartNumberingAfterBreak="0">
+    <w:nsid w:val="6F6E14B7"/>
+    <w:multiLevelType w:val="multilevel"/>
+    <w:tmpl w:val="D660ABFA"/>
+    <w:lvl w:ilvl="0">
+      <w:start w:val="1"/>
+      <w:numFmt w:val="decimal"/>
+      <w:lvlText w:val="%1."/>
+      <w:lvlJc w:val="left"/>
+      <w:pPr>
+        <w:tabs>
+          <w:tab w:val="num" w:pos="720"/>
+        </w:tabs>
+        <w:ind w:left="720" w:hanging="360"/>
+      </w:pPr>
+    </w:lvl>
+    <w:lvl w:ilvl="1">
+      <w:start w:val="1"/>
+      <w:numFmt w:val="bullet"/>
+      <w:lvlText w:val="o"/>
+      <w:lvlJc w:val="left"/>
+      <w:pPr>
+        <w:tabs>
+          <w:tab w:val="num" w:pos="1440"/>
+        </w:tabs>
+        <w:ind w:left="1440" w:hanging="360"/>
+      </w:pPr>
+      <w:rPr>
+        <w:rFonts w:ascii="Courier New" w:hAnsi="Courier New" w:hint="default"/>
+        <w:sz w:val="20"/>
+      </w:rPr>
+    </w:lvl>
+    <w:lvl w:ilvl="2" w:tentative="1">
+      <w:start w:val="1"/>
+      <w:numFmt w:val="decimal"/>
+      <w:lvlText w:val="%3."/>
+      <w:lvlJc w:val="left"/>
+      <w:pPr>
+        <w:tabs>
+          <w:tab w:val="num" w:pos="2160"/>
+        </w:tabs>
+        <w:ind w:left="2160" w:hanging="360"/>
+      </w:pPr>
+    </w:lvl>
+    <w:lvl w:ilvl="3" w:tentative="1">
+      <w:start w:val="1"/>
+      <w:numFmt w:val="decimal"/>
+      <w:lvlText w:val="%4."/>
+      <w:lvlJc w:val="left"/>
+      <w:pPr>
+        <w:tabs>
+          <w:tab w:val="num" w:pos="2880"/>
+        </w:tabs>
+        <w:ind w:left="2880" w:hanging="360"/>
+      </w:pPr>
+    </w:lvl>
+    <w:lvl w:ilvl="4" w:tentative="1">
+      <w:start w:val="1"/>
+      <w:numFmt w:val="decimal"/>
+      <w:lvlText w:val="%5."/>
+      <w:lvlJc w:val="left"/>
+      <w:pPr>
+        <w:tabs>
+          <w:tab w:val="num" w:pos="3600"/>
+        </w:tabs>
+        <w:ind w:left="3600" w:hanging="360"/>
+      </w:pPr>
+    </w:lvl>
+    <w:lvl w:ilvl="5" w:tentative="1">
+      <w:start w:val="1"/>
+      <w:numFmt w:val="decimal"/>
+      <w:lvlText w:val="%6."/>
+      <w:lvlJc w:val="left"/>
+      <w:pPr>
+        <w:tabs>
+          <w:tab w:val="num" w:pos="4320"/>
+        </w:tabs>
+        <w:ind w:left="4320" w:hanging="360"/>
+      </w:pPr>
+    </w:lvl>
+    <w:lvl w:ilvl="6" w:tentative="1">
+      <w:start w:val="1"/>
+      <w:numFmt w:val="decimal"/>
+      <w:lvlText w:val="%7."/>
+      <w:lvlJc w:val="left"/>
+      <w:pPr>
+        <w:tabs>
+          <w:tab w:val="num" w:pos="5040"/>
+        </w:tabs>
+        <w:ind w:left="5040" w:hanging="360"/>
+      </w:pPr>
+    </w:lvl>
+    <w:lvl w:ilvl="7" w:tentative="1">
+      <w:start w:val="1"/>
+      <w:numFmt w:val="decimal"/>
+      <w:lvlText w:val="%8."/>
+      <w:lvlJc w:val="left"/>
+      <w:pPr>
+        <w:tabs>
+          <w:tab w:val="num" w:pos="5760"/>
+        </w:tabs>
+        <w:ind w:left="5760" w:hanging="360"/>
+      </w:pPr>
+    </w:lvl>
+    <w:lvl w:ilvl="8" w:tentative="1">
+      <w:start w:val="1"/>
+      <w:numFmt w:val="decimal"/>
+      <w:lvlText w:val="%9."/>
+      <w:lvlJc w:val="left"/>
+      <w:pPr>
+        <w:tabs>
+          <w:tab w:val="num" w:pos="6480"/>
+        </w:tabs>
+        <w:ind w:left="6480" w:hanging="360"/>
+      </w:pPr>
+    </w:lvl>
+  </w:abstractNum>
+  <w:abstractNum w:abstractNumId="26" w15:restartNumberingAfterBreak="0">
     <w:nsid w:val="74B803C7"/>
     <w:multiLevelType w:val="multilevel"/>
     <w:tmpl w:val="08B0C6EA"/>
@@ -16843,7 +19902,7 @@
       </w:rPr>
     </w:lvl>
   </w:abstractNum>
-  <w:abstractNum w:abstractNumId="25" w15:restartNumberingAfterBreak="0">
+  <w:abstractNum w:abstractNumId="27" w15:restartNumberingAfterBreak="0">
     <w:nsid w:val="768355D0"/>
     <w:multiLevelType w:val="multilevel"/>
     <w:tmpl w:val="CA34D3BA"/>
@@ -16992,7 +20051,7 @@
       </w:rPr>
     </w:lvl>
   </w:abstractNum>
-  <w:abstractNum w:abstractNumId="26" w15:restartNumberingAfterBreak="0">
+  <w:abstractNum w:abstractNumId="28" w15:restartNumberingAfterBreak="0">
     <w:nsid w:val="7CA21F6F"/>
     <w:multiLevelType w:val="multilevel"/>
     <w:tmpl w:val="20BA042A"/>
@@ -17141,7 +20200,7 @@
       </w:rPr>
     </w:lvl>
   </w:abstractNum>
-  <w:abstractNum w:abstractNumId="27" w15:restartNumberingAfterBreak="0">
+  <w:abstractNum w:abstractNumId="29" w15:restartNumberingAfterBreak="0">
     <w:nsid w:val="7D22433E"/>
     <w:multiLevelType w:val="multilevel"/>
     <w:tmpl w:val="A216C540"/>
@@ -17255,16 +20314,16 @@
     </w:lvl>
   </w:abstractNum>
   <w:num w:numId="1" w16cid:durableId="497616449">
-    <w:abstractNumId w:val="12"/>
+    <w:abstractNumId w:val="13"/>
   </w:num>
   <w:num w:numId="2" w16cid:durableId="268317461">
     <w:abstractNumId w:val="8"/>
   </w:num>
   <w:num w:numId="3" w16cid:durableId="295794464">
-    <w:abstractNumId w:val="26"/>
+    <w:abstractNumId w:val="28"/>
   </w:num>
   <w:num w:numId="4" w16cid:durableId="431516739">
-    <w:abstractNumId w:val="20"/>
+    <w:abstractNumId w:val="21"/>
   </w:num>
   <w:num w:numId="5" w16cid:durableId="6636485">
     <w:abstractNumId w:val="3"/>
@@ -17279,22 +20338,22 @@
     <w:abstractNumId w:val="9"/>
   </w:num>
   <w:num w:numId="9" w16cid:durableId="1169061965">
-    <w:abstractNumId w:val="14"/>
+    <w:abstractNumId w:val="15"/>
   </w:num>
   <w:num w:numId="10" w16cid:durableId="519243490">
-    <w:abstractNumId w:val="25"/>
+    <w:abstractNumId w:val="27"/>
   </w:num>
   <w:num w:numId="11" w16cid:durableId="1294629825">
-    <w:abstractNumId w:val="27"/>
+    <w:abstractNumId w:val="29"/>
   </w:num>
   <w:num w:numId="12" w16cid:durableId="2109499031">
-    <w:abstractNumId w:val="23"/>
+    <w:abstractNumId w:val="24"/>
   </w:num>
   <w:num w:numId="13" w16cid:durableId="1509519169">
     <w:abstractNumId w:val="5"/>
   </w:num>
   <w:num w:numId="14" w16cid:durableId="1821337338">
-    <w:abstractNumId w:val="13"/>
+    <w:abstractNumId w:val="14"/>
   </w:num>
   <w:num w:numId="15" w16cid:durableId="1167015630">
     <w:abstractNumId w:val="6"/>
@@ -17303,10 +20362,10 @@
     <w:abstractNumId w:val="4"/>
   </w:num>
   <w:num w:numId="17" w16cid:durableId="1880362410">
-    <w:abstractNumId w:val="15"/>
+    <w:abstractNumId w:val="16"/>
   </w:num>
   <w:num w:numId="18" w16cid:durableId="240531676">
-    <w:abstractNumId w:val="24"/>
+    <w:abstractNumId w:val="26"/>
   </w:num>
   <w:num w:numId="19" w16cid:durableId="203834733">
     <w:abstractNumId w:val="2"/>
@@ -17315,28 +20374,34 @@
     <w:abstractNumId w:val="7"/>
   </w:num>
   <w:num w:numId="21" w16cid:durableId="765543650">
+    <w:abstractNumId w:val="23"/>
+  </w:num>
+  <w:num w:numId="22" w16cid:durableId="914584669">
     <w:abstractNumId w:val="22"/>
   </w:num>
-  <w:num w:numId="22" w16cid:durableId="914584669">
-    <w:abstractNumId w:val="21"/>
-  </w:num>
   <w:num w:numId="23" w16cid:durableId="5447102">
-    <w:abstractNumId w:val="16"/>
+    <w:abstractNumId w:val="17"/>
   </w:num>
   <w:num w:numId="24" w16cid:durableId="1367606754">
+    <w:abstractNumId w:val="11"/>
+  </w:num>
+  <w:num w:numId="25" w16cid:durableId="1387802125">
+    <w:abstractNumId w:val="19"/>
+  </w:num>
+  <w:num w:numId="26" w16cid:durableId="1572497587">
+    <w:abstractNumId w:val="18"/>
+  </w:num>
+  <w:num w:numId="27" w16cid:durableId="410933648">
+    <w:abstractNumId w:val="12"/>
+  </w:num>
+  <w:num w:numId="28" w16cid:durableId="1625960112">
+    <w:abstractNumId w:val="20"/>
+  </w:num>
+  <w:num w:numId="29" w16cid:durableId="1736661439">
     <w:abstractNumId w:val="10"/>
   </w:num>
-  <w:num w:numId="25" w16cid:durableId="1387802125">
-    <w:abstractNumId w:val="18"/>
-  </w:num>
-  <w:num w:numId="26" w16cid:durableId="1572497587">
-    <w:abstractNumId w:val="17"/>
-  </w:num>
-  <w:num w:numId="27" w16cid:durableId="410933648">
-    <w:abstractNumId w:val="11"/>
-  </w:num>
-  <w:num w:numId="28" w16cid:durableId="1625960112">
-    <w:abstractNumId w:val="19"/>
+  <w:num w:numId="30" w16cid:durableId="357699719">
+    <w:abstractNumId w:val="25"/>
   </w:num>
 </w:numbering>
 </file>
@@ -17811,6 +20876,7 @@
   <w:style w:type="character" w:default="1" w:styleId="Fuentedeprrafopredeter">
     <w:name w:val="Default Paragraph Font"/>
     <w:uiPriority w:val="1"/>
+    <w:semiHidden/>
     <w:unhideWhenUsed/>
   </w:style>
   <w:style w:type="table" w:default="1" w:styleId="Tablanormal">
@@ -18466,9 +21532,12 @@
   </w:compat>
   <w:rsids>
     <w:rsidRoot w:val="005A5CF0"/>
+    <w:rsid w:val="001D4F51"/>
     <w:rsid w:val="0020163C"/>
+    <w:rsid w:val="00217CD6"/>
     <w:rsid w:val="002635E3"/>
     <w:rsid w:val="00393B03"/>
+    <w:rsid w:val="003D17E9"/>
     <w:rsid w:val="004A6278"/>
     <w:rsid w:val="005A5CF0"/>
     <w:rsid w:val="00681301"/>
@@ -18479,6 +21548,8 @@
     <w:rsid w:val="00933630"/>
     <w:rsid w:val="009F23C9"/>
     <w:rsid w:val="00A05565"/>
+    <w:rsid w:val="00BD7F57"/>
+    <w:rsid w:val="00C21957"/>
     <w:rsid w:val="00EB078C"/>
     <w:rsid w:val="00EB4016"/>
   </w:rsids>

</xml_diff>